<commit_message>
added basic product discription
</commit_message>
<xml_diff>
--- a/OnlineExam_Documentation.docx
+++ b/OnlineExam_Documentation.docx
@@ -199,40 +199,730 @@
         </w:rPr>
         <w:t xml:space="preserve">Online Examination System is a very useful application software for Educational Institutions to prepare and conduct an exam in a very safe and time saving manner, for Example it saves time taken in registration process, to check the paper and prepare mark sheet. </w:t>
       </w:r>
+    </w:p>
+    <w:p>
+      <w:pPr>
+        <w:spacing w:after="0"/>
+        <w:rPr>
+          <w:sz w:val="28"/>
+          <w:szCs w:val="28"/>
+        </w:rPr>
+      </w:pPr>
+      <w:r>
+        <w:rPr>
+          <w:sz w:val="28"/>
+          <w:szCs w:val="72"/>
+        </w:rPr>
+        <w:tab/>
+      </w:r>
+    </w:p>
+    <w:p>
+      <w:pPr>
+        <w:spacing w:after="0"/>
+        <w:rPr>
+          <w:sz w:val="28"/>
+          <w:szCs w:val="72"/>
+        </w:rPr>
+      </w:pPr>
+      <w:r>
+        <w:rPr>
+          <w:sz w:val="28"/>
+          <w:szCs w:val="72"/>
+        </w:rPr>
+        <w:tab/>
+        <w:t>The document contains the list of requirements for the project. It will help in analysing the whole structure of the project. It also aims for people to understand the details of the application visually. This is the phase – I report documentation.</w:t>
+      </w:r>
+    </w:p>
+    <w:p/>
+    <w:p/>
+    <w:p>
+      <w:pPr>
+        <w:spacing w:after="0"/>
+        <w:rPr>
+          <w:b/>
+          <w:sz w:val="32"/>
+          <w:szCs w:val="72"/>
+        </w:rPr>
+      </w:pPr>
+      <w:r>
+        <w:rPr>
+          <w:b/>
+          <w:sz w:val="32"/>
+          <w:szCs w:val="72"/>
+        </w:rPr>
+        <w:t>Tools used for modelling different diagrams:</w:t>
+      </w:r>
+    </w:p>
+    <w:p>
+      <w:pPr>
+        <w:pStyle w:val="ListParagraph"/>
+        <w:numPr>
+          <w:ilvl w:val="0"/>
+          <w:numId w:val="1"/>
+        </w:numPr>
+        <w:spacing w:after="0"/>
+        <w:rPr>
+          <w:sz w:val="28"/>
+          <w:szCs w:val="72"/>
+          <w:u w:val="single"/>
+        </w:rPr>
+      </w:pPr>
+      <w:proofErr w:type="spellStart"/>
+      <w:r>
+        <w:rPr>
+          <w:sz w:val="28"/>
+          <w:szCs w:val="72"/>
+        </w:rPr>
+        <w:t>ArgoUML</w:t>
+      </w:r>
+      <w:proofErr w:type="spellEnd"/>
+      <w:r>
+        <w:rPr>
+          <w:sz w:val="28"/>
+          <w:szCs w:val="72"/>
+        </w:rPr>
+        <w:t xml:space="preserve"> for use case diagram ,class diagram</w:t>
+      </w:r>
+    </w:p>
+    <w:p>
+      <w:pPr>
+        <w:pStyle w:val="ListParagraph"/>
+        <w:numPr>
+          <w:ilvl w:val="0"/>
+          <w:numId w:val="1"/>
+        </w:numPr>
+        <w:spacing w:after="0"/>
+        <w:rPr>
+          <w:sz w:val="28"/>
+          <w:szCs w:val="72"/>
+          <w:u w:val="single"/>
+        </w:rPr>
+      </w:pPr>
+      <w:r>
+        <w:rPr>
+          <w:sz w:val="28"/>
+          <w:szCs w:val="72"/>
+        </w:rPr>
+        <w:t xml:space="preserve">Visual paradigm for sequence, state, and activity diagrams and Data flow diagrams. </w:t>
+      </w:r>
+    </w:p>
+    <w:p>
+      <w:pPr>
+        <w:spacing w:after="0"/>
+        <w:rPr>
+          <w:sz w:val="28"/>
+          <w:szCs w:val="72"/>
+          <w:u w:val="single"/>
+        </w:rPr>
+      </w:pPr>
+    </w:p>
+    <w:p>
+      <w:pPr>
+        <w:spacing w:after="0"/>
+        <w:rPr>
+          <w:b/>
+          <w:sz w:val="32"/>
+          <w:szCs w:val="72"/>
+        </w:rPr>
+      </w:pPr>
+      <w:r>
+        <w:rPr>
+          <w:b/>
+          <w:sz w:val="32"/>
+          <w:szCs w:val="72"/>
+        </w:rPr>
+        <w:t>PRODUCT DESCRIPTION</w:t>
+      </w:r>
+    </w:p>
+    <w:p>
+      <w:pPr>
+        <w:spacing w:after="0"/>
+        <w:rPr>
+          <w:b/>
+          <w:sz w:val="28"/>
+          <w:szCs w:val="72"/>
+        </w:rPr>
+      </w:pPr>
+      <w:r>
+        <w:rPr>
+          <w:b/>
+          <w:sz w:val="32"/>
+          <w:szCs w:val="72"/>
+        </w:rPr>
+        <w:tab/>
+      </w:r>
+      <w:r>
+        <w:rPr>
+          <w:b/>
+          <w:sz w:val="28"/>
+          <w:szCs w:val="72"/>
+        </w:rPr>
+        <w:t>Features:</w:t>
+      </w:r>
+    </w:p>
+    <w:p>
+      <w:pPr>
+        <w:spacing w:after="0"/>
+        <w:rPr>
+          <w:sz w:val="28"/>
+          <w:szCs w:val="72"/>
+        </w:rPr>
+      </w:pPr>
+      <w:r>
+        <w:rPr>
+          <w:b/>
+          <w:sz w:val="28"/>
+          <w:szCs w:val="72"/>
+        </w:rPr>
+        <w:tab/>
+      </w:r>
+      <w:r>
+        <w:rPr>
+          <w:b/>
+          <w:sz w:val="28"/>
+          <w:szCs w:val="72"/>
+        </w:rPr>
+        <w:tab/>
+      </w:r>
+      <w:r>
+        <w:rPr>
+          <w:sz w:val="28"/>
+          <w:szCs w:val="72"/>
+        </w:rPr>
+        <w:t>Client Site:</w:t>
+      </w:r>
+    </w:p>
+    <w:p>
+      <w:pPr>
+        <w:spacing w:after="0" w:line="240" w:lineRule="auto"/>
+        <w:rPr>
+          <w:rFonts w:ascii="SimSun" w:eastAsia="SimSun" w:hAnsi="SimSun"/>
+          <w:sz w:val="28"/>
+          <w:szCs w:val="72"/>
+        </w:rPr>
+      </w:pPr>
+      <w:r>
+        <w:rPr>
+          <w:sz w:val="28"/>
+          <w:szCs w:val="72"/>
+        </w:rPr>
+        <w:tab/>
+      </w:r>
+      <w:r>
+        <w:rPr>
+          <w:sz w:val="28"/>
+          <w:szCs w:val="72"/>
+        </w:rPr>
+        <w:tab/>
+      </w:r>
+      <w:r>
+        <w:rPr>
+          <w:sz w:val="28"/>
+          <w:szCs w:val="72"/>
+        </w:rPr>
+        <w:tab/>
+      </w:r>
+      <w:r>
+        <w:rPr>
+          <w:rFonts w:ascii="SimSun" w:eastAsia="SimSun" w:hAnsi="SimSun"/>
+          <w:sz w:val="28"/>
+          <w:szCs w:val="72"/>
+        </w:rPr>
+        <w:t>-Home Page</w:t>
+      </w:r>
+    </w:p>
+    <w:p>
+      <w:pPr>
+        <w:spacing w:after="0" w:line="240" w:lineRule="auto"/>
+        <w:ind w:left="2160"/>
+        <w:rPr>
+          <w:rFonts w:ascii="SimSun" w:eastAsia="SimSun" w:hAnsi="SimSun"/>
+          <w:sz w:val="28"/>
+          <w:szCs w:val="72"/>
+        </w:rPr>
+      </w:pPr>
+      <w:r>
+        <w:rPr>
+          <w:rFonts w:ascii="SimSun" w:eastAsia="SimSun" w:hAnsi="SimSun"/>
+          <w:sz w:val="28"/>
+          <w:szCs w:val="72"/>
+        </w:rPr>
+        <w:t>-Sign in and Sign up</w:t>
+      </w:r>
+    </w:p>
+    <w:p>
+      <w:pPr>
+        <w:spacing w:after="0" w:line="240" w:lineRule="auto"/>
+        <w:ind w:left="2160"/>
+        <w:rPr>
+          <w:rFonts w:ascii="SimSun" w:eastAsia="SimSun" w:hAnsi="SimSun"/>
+          <w:sz w:val="28"/>
+          <w:szCs w:val="72"/>
+        </w:rPr>
+      </w:pPr>
+      <w:r>
+        <w:rPr>
+          <w:rFonts w:ascii="SimSun" w:eastAsia="SimSun" w:hAnsi="SimSun"/>
+          <w:sz w:val="28"/>
+          <w:szCs w:val="72"/>
+        </w:rPr>
+        <w:tab/>
+        <w:t>-u</w:t>
+      </w:r>
+      <w:r>
+        <w:rPr>
+          <w:rFonts w:ascii="SimSun" w:eastAsia="SimSun" w:hAnsi="SimSun"/>
+          <w:sz w:val="28"/>
+          <w:szCs w:val="72"/>
+        </w:rPr>
+        <w:t>ser Details</w:t>
+      </w:r>
+    </w:p>
+    <w:p>
+      <w:pPr>
+        <w:spacing w:after="0" w:line="240" w:lineRule="auto"/>
+        <w:ind w:left="2160"/>
+        <w:rPr>
+          <w:rFonts w:ascii="SimSun" w:eastAsia="SimSun" w:hAnsi="SimSun"/>
+          <w:sz w:val="28"/>
+          <w:szCs w:val="72"/>
+        </w:rPr>
+      </w:pPr>
+    </w:p>
+    <w:p>
+      <w:pPr>
+        <w:spacing w:after="0" w:line="240" w:lineRule="auto"/>
+        <w:ind w:left="2160"/>
+        <w:rPr>
+          <w:rFonts w:ascii="SimSun" w:eastAsia="SimSun" w:hAnsi="SimSun"/>
+          <w:sz w:val="28"/>
+          <w:szCs w:val="72"/>
+        </w:rPr>
+      </w:pPr>
+      <w:r>
+        <w:rPr>
+          <w:rFonts w:ascii="SimSun" w:eastAsia="SimSun" w:hAnsi="SimSun"/>
+          <w:sz w:val="28"/>
+          <w:szCs w:val="72"/>
+        </w:rPr>
+        <w:t>-Exam</w:t>
+      </w:r>
+      <w:r>
+        <w:rPr>
+          <w:rFonts w:ascii="SimSun" w:eastAsia="SimSun" w:hAnsi="SimSun"/>
+          <w:sz w:val="28"/>
+          <w:szCs w:val="72"/>
+        </w:rPr>
+        <w:t xml:space="preserve"> search</w:t>
+      </w:r>
+    </w:p>
+    <w:p>
+      <w:pPr>
+        <w:spacing w:after="0" w:line="240" w:lineRule="auto"/>
+        <w:ind w:left="2160"/>
+        <w:rPr>
+          <w:rFonts w:ascii="SimSun" w:eastAsia="SimSun" w:hAnsi="SimSun"/>
+          <w:sz w:val="28"/>
+          <w:szCs w:val="72"/>
+        </w:rPr>
+      </w:pPr>
+      <w:r>
+        <w:rPr>
+          <w:rFonts w:ascii="SimSun" w:eastAsia="SimSun" w:hAnsi="SimSun"/>
+          <w:sz w:val="28"/>
+          <w:szCs w:val="72"/>
+        </w:rPr>
+        <w:tab/>
+        <w:t>-department</w:t>
+      </w:r>
+    </w:p>
+    <w:p>
+      <w:pPr>
+        <w:spacing w:after="0" w:line="240" w:lineRule="auto"/>
+        <w:ind w:left="2160"/>
+        <w:rPr>
+          <w:rFonts w:ascii="SimSun" w:eastAsia="SimSun" w:hAnsi="SimSun"/>
+          <w:sz w:val="28"/>
+          <w:szCs w:val="72"/>
+        </w:rPr>
+      </w:pPr>
+      <w:r>
+        <w:rPr>
+          <w:rFonts w:ascii="SimSun" w:eastAsia="SimSun" w:hAnsi="SimSun"/>
+          <w:sz w:val="28"/>
+          <w:szCs w:val="72"/>
+        </w:rPr>
+        <w:tab/>
+        <w:t>-date</w:t>
+      </w:r>
+    </w:p>
+    <w:p>
+      <w:pPr>
+        <w:spacing w:after="0" w:line="240" w:lineRule="auto"/>
+        <w:ind w:left="2160"/>
+        <w:rPr>
+          <w:rFonts w:ascii="SimSun" w:eastAsia="SimSun" w:hAnsi="SimSun"/>
+          <w:sz w:val="28"/>
+          <w:szCs w:val="72"/>
+        </w:rPr>
+      </w:pPr>
+      <w:r>
+        <w:rPr>
+          <w:rFonts w:ascii="SimSun" w:eastAsia="SimSun" w:hAnsi="SimSun"/>
+          <w:sz w:val="28"/>
+          <w:szCs w:val="72"/>
+        </w:rPr>
+        <w:tab/>
+        <w:t>-subjects</w:t>
+      </w:r>
+    </w:p>
+    <w:p>
+      <w:pPr>
+        <w:spacing w:after="0" w:line="240" w:lineRule="auto"/>
+        <w:ind w:left="2160"/>
+        <w:rPr>
+          <w:rFonts w:ascii="SimSun" w:eastAsia="SimSun" w:hAnsi="SimSun"/>
+          <w:sz w:val="28"/>
+          <w:szCs w:val="72"/>
+        </w:rPr>
+      </w:pPr>
+    </w:p>
+    <w:p>
+      <w:pPr>
+        <w:spacing w:after="0" w:line="240" w:lineRule="auto"/>
+        <w:ind w:left="2160"/>
+        <w:rPr>
+          <w:rFonts w:ascii="SimSun" w:eastAsia="SimSun" w:hAnsi="SimSun"/>
+          <w:sz w:val="28"/>
+          <w:szCs w:val="72"/>
+        </w:rPr>
+      </w:pPr>
+      <w:r>
+        <w:rPr>
+          <w:rFonts w:ascii="SimSun" w:eastAsia="SimSun" w:hAnsi="SimSun"/>
+          <w:sz w:val="28"/>
+          <w:szCs w:val="72"/>
+        </w:rPr>
+        <w:t>-Give Exam</w:t>
+      </w:r>
+    </w:p>
+    <w:p>
+      <w:pPr>
+        <w:spacing w:after="0" w:line="240" w:lineRule="auto"/>
+        <w:ind w:left="2160"/>
+        <w:rPr>
+          <w:rFonts w:ascii="SimSun" w:eastAsia="SimSun" w:hAnsi="SimSun"/>
+          <w:sz w:val="28"/>
+          <w:szCs w:val="72"/>
+        </w:rPr>
+      </w:pPr>
+      <w:r>
+        <w:rPr>
+          <w:rFonts w:ascii="SimSun" w:eastAsia="SimSun" w:hAnsi="SimSun"/>
+          <w:sz w:val="28"/>
+          <w:szCs w:val="72"/>
+        </w:rPr>
+        <w:tab/>
+        <w:t>-select department/subject</w:t>
+      </w:r>
+    </w:p>
+    <w:p>
+      <w:pPr>
+        <w:spacing w:after="0" w:line="240" w:lineRule="auto"/>
+        <w:ind w:left="2160"/>
+        <w:rPr>
+          <w:rFonts w:ascii="SimSun" w:eastAsia="SimSun" w:hAnsi="SimSun"/>
+          <w:sz w:val="28"/>
+          <w:szCs w:val="72"/>
+        </w:rPr>
+      </w:pPr>
+      <w:r>
+        <w:rPr>
+          <w:rFonts w:ascii="SimSun" w:eastAsia="SimSun" w:hAnsi="SimSun"/>
+          <w:sz w:val="28"/>
+          <w:szCs w:val="72"/>
+        </w:rPr>
+        <w:tab/>
+        <w:t>-select question number</w:t>
+      </w:r>
+    </w:p>
+    <w:p>
+      <w:pPr>
+        <w:spacing w:after="0" w:line="240" w:lineRule="auto"/>
+        <w:ind w:left="2160"/>
+        <w:rPr>
+          <w:rFonts w:ascii="SimSun" w:eastAsia="SimSun" w:hAnsi="SimSun"/>
+          <w:sz w:val="28"/>
+          <w:szCs w:val="72"/>
+        </w:rPr>
+      </w:pPr>
+      <w:r>
+        <w:rPr>
+          <w:rFonts w:ascii="SimSun" w:eastAsia="SimSun" w:hAnsi="SimSun"/>
+          <w:sz w:val="28"/>
+          <w:szCs w:val="72"/>
+        </w:rPr>
+        <w:tab/>
+      </w:r>
+      <w:r>
+        <w:rPr>
+          <w:rFonts w:ascii="SimSun" w:eastAsia="SimSun" w:hAnsi="SimSun"/>
+          <w:sz w:val="28"/>
+          <w:szCs w:val="72"/>
+        </w:rPr>
+        <w:tab/>
+        <w:t xml:space="preserve">-Choose correct option </w:t>
+      </w:r>
+    </w:p>
+    <w:p>
+      <w:pPr>
+        <w:spacing w:after="0" w:line="240" w:lineRule="auto"/>
+        <w:ind w:left="2160"/>
+        <w:rPr>
+          <w:rFonts w:ascii="SimSun" w:eastAsia="SimSun" w:hAnsi="SimSun"/>
+          <w:sz w:val="28"/>
+          <w:szCs w:val="72"/>
+        </w:rPr>
+      </w:pPr>
+      <w:r>
+        <w:rPr>
+          <w:rFonts w:ascii="SimSun" w:eastAsia="SimSun" w:hAnsi="SimSun"/>
+          <w:sz w:val="28"/>
+          <w:szCs w:val="72"/>
+        </w:rPr>
+        <w:tab/>
+        <w:t>-Go to next question</w:t>
+      </w:r>
+    </w:p>
+    <w:p>
+      <w:pPr>
+        <w:spacing w:after="0" w:line="240" w:lineRule="auto"/>
+        <w:ind w:left="2160"/>
+        <w:rPr>
+          <w:rFonts w:ascii="SimSun" w:eastAsia="SimSun" w:hAnsi="SimSun"/>
+          <w:sz w:val="28"/>
+          <w:szCs w:val="72"/>
+        </w:rPr>
+      </w:pPr>
+      <w:r>
+        <w:rPr>
+          <w:rFonts w:ascii="SimSun" w:eastAsia="SimSun" w:hAnsi="SimSun"/>
+          <w:sz w:val="28"/>
+          <w:szCs w:val="72"/>
+        </w:rPr>
+        <w:lastRenderedPageBreak/>
+        <w:tab/>
+        <w:t>-Update any answer</w:t>
+      </w:r>
+    </w:p>
+    <w:p>
+      <w:pPr>
+        <w:spacing w:after="0" w:line="240" w:lineRule="auto"/>
+        <w:ind w:left="2160"/>
+        <w:rPr>
+          <w:rFonts w:ascii="SimSun" w:eastAsia="SimSun" w:hAnsi="SimSun"/>
+          <w:sz w:val="28"/>
+          <w:szCs w:val="72"/>
+        </w:rPr>
+      </w:pPr>
+    </w:p>
+    <w:p>
+      <w:pPr>
+        <w:spacing w:after="0" w:line="240" w:lineRule="auto"/>
+        <w:ind w:left="2160"/>
+        <w:rPr>
+          <w:rFonts w:ascii="SimSun" w:eastAsia="SimSun" w:hAnsi="SimSun"/>
+          <w:sz w:val="28"/>
+          <w:szCs w:val="72"/>
+        </w:rPr>
+      </w:pPr>
+      <w:r>
+        <w:rPr>
+          <w:rFonts w:ascii="SimSun" w:eastAsia="SimSun" w:hAnsi="SimSun"/>
+          <w:sz w:val="28"/>
+          <w:szCs w:val="72"/>
+        </w:rPr>
+        <w:t>-Conduct Exam (Examiner)</w:t>
+      </w:r>
+    </w:p>
+    <w:p>
+      <w:pPr>
+        <w:spacing w:after="0" w:line="240" w:lineRule="auto"/>
+        <w:ind w:left="2160"/>
+        <w:rPr>
+          <w:rFonts w:ascii="SimSun" w:eastAsia="SimSun" w:hAnsi="SimSun"/>
+          <w:sz w:val="28"/>
+          <w:szCs w:val="72"/>
+        </w:rPr>
+      </w:pPr>
+      <w:r>
+        <w:rPr>
+          <w:rFonts w:ascii="SimSun" w:eastAsia="SimSun" w:hAnsi="SimSun"/>
+          <w:sz w:val="28"/>
+          <w:szCs w:val="72"/>
+        </w:rPr>
+        <w:tab/>
+        <w:t>-select department</w:t>
+      </w:r>
+    </w:p>
+    <w:p>
+      <w:pPr>
+        <w:spacing w:after="0" w:line="240" w:lineRule="auto"/>
+        <w:ind w:left="2160"/>
+        <w:rPr>
+          <w:rFonts w:ascii="SimSun" w:eastAsia="SimSun" w:hAnsi="SimSun"/>
+          <w:sz w:val="28"/>
+          <w:szCs w:val="72"/>
+        </w:rPr>
+      </w:pPr>
+      <w:r>
+        <w:rPr>
+          <w:rFonts w:ascii="SimSun" w:eastAsia="SimSun" w:hAnsi="SimSun"/>
+          <w:sz w:val="28"/>
+          <w:szCs w:val="72"/>
+        </w:rPr>
+        <w:tab/>
+        <w:t>-Add Questions</w:t>
+      </w:r>
       <w:bookmarkStart w:id="0" w:name="_GoBack"/>
       <w:bookmarkEnd w:id="0"/>
     </w:p>
     <w:p>
       <w:pPr>
-        <w:spacing w:after="0"/>
-        <w:rPr>
-          <w:sz w:val="28"/>
-          <w:szCs w:val="28"/>
-        </w:rPr>
-      </w:pPr>
-      <w:r>
-        <w:rPr>
-          <w:sz w:val="28"/>
-          <w:szCs w:val="72"/>
-        </w:rPr>
-        <w:tab/>
-      </w:r>
-    </w:p>
-    <w:p>
-      <w:pPr>
-        <w:spacing w:after="0"/>
-        <w:rPr>
-          <w:sz w:val="28"/>
-          <w:szCs w:val="72"/>
-        </w:rPr>
-      </w:pPr>
-      <w:r>
-        <w:rPr>
-          <w:sz w:val="28"/>
-          <w:szCs w:val="72"/>
-        </w:rPr>
-        <w:tab/>
-        <w:t>The document contains the list of requirements for the project. It will help in analysing the whole structure of the project. It also aims for people to understand the details of the application visually. This is the phase – I report documentation.</w:t>
+        <w:spacing w:after="0" w:line="240" w:lineRule="auto"/>
+        <w:ind w:left="2160"/>
+        <w:rPr>
+          <w:rFonts w:ascii="SimSun" w:eastAsia="SimSun" w:hAnsi="SimSun"/>
+          <w:sz w:val="28"/>
+          <w:szCs w:val="72"/>
+        </w:rPr>
+      </w:pPr>
+      <w:r>
+        <w:rPr>
+          <w:rFonts w:ascii="SimSun" w:eastAsia="SimSun" w:hAnsi="SimSun"/>
+          <w:sz w:val="28"/>
+          <w:szCs w:val="72"/>
+        </w:rPr>
+        <w:tab/>
+        <w:t>-Add Options</w:t>
+      </w:r>
+    </w:p>
+    <w:p>
+      <w:pPr>
+        <w:spacing w:after="0" w:line="240" w:lineRule="auto"/>
+        <w:ind w:left="2160"/>
+        <w:rPr>
+          <w:rFonts w:ascii="SimSun" w:eastAsia="SimSun" w:hAnsi="SimSun"/>
+          <w:sz w:val="28"/>
+          <w:szCs w:val="72"/>
+        </w:rPr>
+      </w:pPr>
+      <w:r>
+        <w:rPr>
+          <w:rFonts w:ascii="SimSun" w:eastAsia="SimSun" w:hAnsi="SimSun"/>
+          <w:sz w:val="28"/>
+          <w:szCs w:val="72"/>
+        </w:rPr>
+        <w:tab/>
+        <w:t>-Select correct options</w:t>
+      </w:r>
+    </w:p>
+    <w:p>
+      <w:pPr>
+        <w:spacing w:after="0" w:line="240" w:lineRule="auto"/>
+        <w:ind w:left="2160"/>
+        <w:rPr>
+          <w:rFonts w:ascii="SimSun" w:eastAsia="SimSun" w:hAnsi="SimSun"/>
+          <w:sz w:val="28"/>
+          <w:szCs w:val="72"/>
+        </w:rPr>
+      </w:pPr>
+      <w:r>
+        <w:rPr>
+          <w:rFonts w:ascii="SimSun" w:eastAsia="SimSun" w:hAnsi="SimSun"/>
+          <w:sz w:val="28"/>
+          <w:szCs w:val="72"/>
+        </w:rPr>
+        <w:tab/>
+        <w:t>-Update Questions</w:t>
+      </w:r>
+    </w:p>
+    <w:p>
+      <w:pPr>
+        <w:spacing w:after="0" w:line="240" w:lineRule="auto"/>
+        <w:ind w:left="2160"/>
+        <w:rPr>
+          <w:rFonts w:ascii="SimSun" w:eastAsia="SimSun" w:hAnsi="SimSun"/>
+          <w:sz w:val="28"/>
+          <w:szCs w:val="72"/>
+        </w:rPr>
+      </w:pPr>
+    </w:p>
+    <w:p>
+      <w:pPr>
+        <w:spacing w:after="0" w:line="240" w:lineRule="auto"/>
+        <w:ind w:left="2160"/>
+        <w:rPr>
+          <w:rFonts w:ascii="SimSun" w:eastAsia="SimSun" w:hAnsi="SimSun"/>
+          <w:sz w:val="28"/>
+          <w:szCs w:val="72"/>
+        </w:rPr>
+      </w:pPr>
+      <w:r>
+        <w:rPr>
+          <w:rFonts w:ascii="SimSun" w:eastAsia="SimSun" w:hAnsi="SimSun"/>
+          <w:sz w:val="28"/>
+          <w:szCs w:val="72"/>
+        </w:rPr>
+        <w:t>-Exam</w:t>
+      </w:r>
+      <w:r>
+        <w:rPr>
+          <w:rFonts w:ascii="SimSun" w:eastAsia="SimSun" w:hAnsi="SimSun"/>
+          <w:sz w:val="28"/>
+          <w:szCs w:val="72"/>
+        </w:rPr>
+        <w:t xml:space="preserve"> instructions</w:t>
+      </w:r>
+    </w:p>
+    <w:p>
+      <w:pPr>
+        <w:spacing w:after="0" w:line="240" w:lineRule="auto"/>
+        <w:ind w:left="2160"/>
+        <w:rPr>
+          <w:rFonts w:ascii="SimSun" w:eastAsia="SimSun" w:hAnsi="SimSun"/>
+          <w:sz w:val="28"/>
+          <w:szCs w:val="72"/>
+        </w:rPr>
+      </w:pPr>
+    </w:p>
+    <w:p>
+      <w:pPr>
+        <w:spacing w:after="0" w:line="240" w:lineRule="auto"/>
+        <w:ind w:left="2160"/>
+        <w:rPr>
+          <w:rFonts w:ascii="SimSun" w:eastAsia="SimSun" w:hAnsi="SimSun"/>
+          <w:sz w:val="28"/>
+          <w:szCs w:val="72"/>
+        </w:rPr>
+      </w:pPr>
+    </w:p>
+    <w:p>
+      <w:pPr>
+        <w:spacing w:after="0" w:line="240" w:lineRule="auto"/>
+        <w:rPr>
+          <w:rFonts w:ascii="SimSun" w:eastAsia="SimSun" w:hAnsi="SimSun"/>
+          <w:sz w:val="28"/>
+          <w:szCs w:val="72"/>
+        </w:rPr>
+      </w:pPr>
+      <w:r>
+        <w:rPr>
+          <w:rFonts w:ascii="SimSun" w:eastAsia="SimSun" w:hAnsi="SimSun"/>
+          <w:sz w:val="28"/>
+          <w:szCs w:val="72"/>
+        </w:rPr>
+        <w:t xml:space="preserve">          Fig. 1 Use case –Online Examination System</w:t>
       </w:r>
     </w:p>
     <w:p/>
@@ -244,6 +934,127 @@
     </w:sectPr>
   </w:body>
 </w:document>
+</file>
+
+<file path=word/numbering.xml><?xml version="1.0" encoding="utf-8"?>
+<w:numbering xmlns:wpc="http://schemas.microsoft.com/office/word/2010/wordprocessingCanvas" xmlns:mc="http://schemas.openxmlformats.org/markup-compatibility/2006" xmlns:o="urn:schemas-microsoft-com:office:office" xmlns:r="http://schemas.openxmlformats.org/officeDocument/2006/relationships" xmlns:m="http://schemas.openxmlformats.org/officeDocument/2006/math" xmlns:v="urn:schemas-microsoft-com:vml" xmlns:wp14="http://schemas.microsoft.com/office/word/2010/wordprocessingDrawing" xmlns:wp="http://schemas.openxmlformats.org/drawingml/2006/wordprocessingDrawing" xmlns:w10="urn:schemas-microsoft-com:office:word" xmlns:w="http://schemas.openxmlformats.org/wordprocessingml/2006/main" xmlns:w14="http://schemas.microsoft.com/office/word/2010/wordml" xmlns:w15="http://schemas.microsoft.com/office/word/2012/wordml" xmlns:wpg="http://schemas.microsoft.com/office/word/2010/wordprocessingGroup" xmlns:wpi="http://schemas.microsoft.com/office/word/2010/wordprocessingInk" xmlns:wne="http://schemas.microsoft.com/office/word/2006/wordml" xmlns:wps="http://schemas.microsoft.com/office/word/2010/wordprocessingShape" mc:Ignorable="w14 w15 wp14">
+  <w:abstractNum w:abstractNumId="0" w15:restartNumberingAfterBreak="0">
+    <w:nsid w:val="5B546A68"/>
+    <w:multiLevelType w:val="hybridMultilevel"/>
+    <w:tmpl w:val="B54CA27C"/>
+    <w:lvl w:ilvl="0" w:tplc="40090001">
+      <w:start w:val="1"/>
+      <w:numFmt w:val="bullet"/>
+      <w:lvlText w:val=""/>
+      <w:lvlJc w:val="left"/>
+      <w:pPr>
+        <w:ind w:left="1440" w:hanging="360"/>
+      </w:pPr>
+      <w:rPr>
+        <w:rFonts w:ascii="Symbol" w:hAnsi="Symbol" w:hint="default"/>
+      </w:rPr>
+    </w:lvl>
+    <w:lvl w:ilvl="1" w:tplc="40090003" w:tentative="1">
+      <w:start w:val="1"/>
+      <w:numFmt w:val="bullet"/>
+      <w:lvlText w:val="o"/>
+      <w:lvlJc w:val="left"/>
+      <w:pPr>
+        <w:ind w:left="2160" w:hanging="360"/>
+      </w:pPr>
+      <w:rPr>
+        <w:rFonts w:ascii="Courier New" w:hAnsi="Courier New" w:cs="Courier New" w:hint="default"/>
+      </w:rPr>
+    </w:lvl>
+    <w:lvl w:ilvl="2" w:tplc="40090005" w:tentative="1">
+      <w:start w:val="1"/>
+      <w:numFmt w:val="bullet"/>
+      <w:lvlText w:val=""/>
+      <w:lvlJc w:val="left"/>
+      <w:pPr>
+        <w:ind w:left="2880" w:hanging="360"/>
+      </w:pPr>
+      <w:rPr>
+        <w:rFonts w:ascii="Wingdings" w:hAnsi="Wingdings" w:hint="default"/>
+      </w:rPr>
+    </w:lvl>
+    <w:lvl w:ilvl="3" w:tplc="40090001" w:tentative="1">
+      <w:start w:val="1"/>
+      <w:numFmt w:val="bullet"/>
+      <w:lvlText w:val=""/>
+      <w:lvlJc w:val="left"/>
+      <w:pPr>
+        <w:ind w:left="3600" w:hanging="360"/>
+      </w:pPr>
+      <w:rPr>
+        <w:rFonts w:ascii="Symbol" w:hAnsi="Symbol" w:hint="default"/>
+      </w:rPr>
+    </w:lvl>
+    <w:lvl w:ilvl="4" w:tplc="40090003" w:tentative="1">
+      <w:start w:val="1"/>
+      <w:numFmt w:val="bullet"/>
+      <w:lvlText w:val="o"/>
+      <w:lvlJc w:val="left"/>
+      <w:pPr>
+        <w:ind w:left="4320" w:hanging="360"/>
+      </w:pPr>
+      <w:rPr>
+        <w:rFonts w:ascii="Courier New" w:hAnsi="Courier New" w:cs="Courier New" w:hint="default"/>
+      </w:rPr>
+    </w:lvl>
+    <w:lvl w:ilvl="5" w:tplc="40090005" w:tentative="1">
+      <w:start w:val="1"/>
+      <w:numFmt w:val="bullet"/>
+      <w:lvlText w:val=""/>
+      <w:lvlJc w:val="left"/>
+      <w:pPr>
+        <w:ind w:left="5040" w:hanging="360"/>
+      </w:pPr>
+      <w:rPr>
+        <w:rFonts w:ascii="Wingdings" w:hAnsi="Wingdings" w:hint="default"/>
+      </w:rPr>
+    </w:lvl>
+    <w:lvl w:ilvl="6" w:tplc="40090001" w:tentative="1">
+      <w:start w:val="1"/>
+      <w:numFmt w:val="bullet"/>
+      <w:lvlText w:val=""/>
+      <w:lvlJc w:val="left"/>
+      <w:pPr>
+        <w:ind w:left="5760" w:hanging="360"/>
+      </w:pPr>
+      <w:rPr>
+        <w:rFonts w:ascii="Symbol" w:hAnsi="Symbol" w:hint="default"/>
+      </w:rPr>
+    </w:lvl>
+    <w:lvl w:ilvl="7" w:tplc="40090003" w:tentative="1">
+      <w:start w:val="1"/>
+      <w:numFmt w:val="bullet"/>
+      <w:lvlText w:val="o"/>
+      <w:lvlJc w:val="left"/>
+      <w:pPr>
+        <w:ind w:left="6480" w:hanging="360"/>
+      </w:pPr>
+      <w:rPr>
+        <w:rFonts w:ascii="Courier New" w:hAnsi="Courier New" w:cs="Courier New" w:hint="default"/>
+      </w:rPr>
+    </w:lvl>
+    <w:lvl w:ilvl="8" w:tplc="40090005" w:tentative="1">
+      <w:start w:val="1"/>
+      <w:numFmt w:val="bullet"/>
+      <w:lvlText w:val=""/>
+      <w:lvlJc w:val="left"/>
+      <w:pPr>
+        <w:ind w:left="7200" w:hanging="360"/>
+      </w:pPr>
+      <w:rPr>
+        <w:rFonts w:ascii="Wingdings" w:hAnsi="Wingdings" w:hint="default"/>
+      </w:rPr>
+    </w:lvl>
+  </w:abstractNum>
+  <w:num w:numId="1">
+    <w:abstractNumId w:val="0"/>
+  </w:num>
+</w:numbering>
 </file>
 
 <file path=word/styles.xml><?xml version="1.0" encoding="utf-8"?>
@@ -671,6 +1482,17 @@
     <w:semiHidden/>
     <w:unhideWhenUsed/>
   </w:style>
+  <w:style w:type="paragraph" w:styleId="ListParagraph">
+    <w:name w:val="List Paragraph"/>
+    <w:basedOn w:val="Normal"/>
+    <w:uiPriority w:val="34"/>
+    <w:qFormat/>
+    <w:rsid w:val="0003535F"/>
+    <w:pPr>
+      <w:ind w:left="720"/>
+      <w:contextualSpacing/>
+    </w:pPr>
+  </w:style>
 </w:styles>
 </file>
 

</xml_diff>

<commit_message>
Updated Documentation for Exam Giving discription
</commit_message>
<xml_diff>
--- a/OnlineExam_Documentation.docx
+++ b/OnlineExam_Documentation.docx
@@ -784,145 +784,542 @@
         <w:tab/>
         <w:t>-Add Questions</w:t>
       </w:r>
+    </w:p>
+    <w:p>
+      <w:pPr>
+        <w:spacing w:after="0" w:line="240" w:lineRule="auto"/>
+        <w:ind w:left="2160"/>
+        <w:rPr>
+          <w:rFonts w:ascii="SimSun" w:eastAsia="SimSun" w:hAnsi="SimSun"/>
+          <w:sz w:val="28"/>
+          <w:szCs w:val="72"/>
+        </w:rPr>
+      </w:pPr>
+      <w:r>
+        <w:rPr>
+          <w:rFonts w:ascii="SimSun" w:eastAsia="SimSun" w:hAnsi="SimSun"/>
+          <w:sz w:val="28"/>
+          <w:szCs w:val="72"/>
+        </w:rPr>
+        <w:tab/>
+        <w:t>-Add Options</w:t>
+      </w:r>
+    </w:p>
+    <w:p>
+      <w:pPr>
+        <w:spacing w:after="0" w:line="240" w:lineRule="auto"/>
+        <w:ind w:left="2160"/>
+        <w:rPr>
+          <w:rFonts w:ascii="SimSun" w:eastAsia="SimSun" w:hAnsi="SimSun"/>
+          <w:sz w:val="28"/>
+          <w:szCs w:val="72"/>
+        </w:rPr>
+      </w:pPr>
+      <w:r>
+        <w:rPr>
+          <w:rFonts w:ascii="SimSun" w:eastAsia="SimSun" w:hAnsi="SimSun"/>
+          <w:sz w:val="28"/>
+          <w:szCs w:val="72"/>
+        </w:rPr>
+        <w:tab/>
+        <w:t>-Select correct options</w:t>
+      </w:r>
+    </w:p>
+    <w:p>
+      <w:pPr>
+        <w:spacing w:after="0" w:line="240" w:lineRule="auto"/>
+        <w:ind w:left="2160"/>
+        <w:rPr>
+          <w:rFonts w:ascii="SimSun" w:eastAsia="SimSun" w:hAnsi="SimSun"/>
+          <w:sz w:val="28"/>
+          <w:szCs w:val="72"/>
+        </w:rPr>
+      </w:pPr>
+      <w:r>
+        <w:rPr>
+          <w:rFonts w:ascii="SimSun" w:eastAsia="SimSun" w:hAnsi="SimSun"/>
+          <w:sz w:val="28"/>
+          <w:szCs w:val="72"/>
+        </w:rPr>
+        <w:tab/>
+        <w:t>-Update Questions</w:t>
+      </w:r>
+    </w:p>
+    <w:p>
+      <w:pPr>
+        <w:spacing w:after="0" w:line="240" w:lineRule="auto"/>
+        <w:ind w:left="2160"/>
+        <w:rPr>
+          <w:rFonts w:ascii="SimSun" w:eastAsia="SimSun" w:hAnsi="SimSun"/>
+          <w:sz w:val="28"/>
+          <w:szCs w:val="72"/>
+        </w:rPr>
+      </w:pPr>
+    </w:p>
+    <w:p>
+      <w:pPr>
+        <w:spacing w:after="0" w:line="240" w:lineRule="auto"/>
+        <w:ind w:left="2160"/>
+        <w:rPr>
+          <w:rFonts w:ascii="SimSun" w:eastAsia="SimSun" w:hAnsi="SimSun"/>
+          <w:sz w:val="28"/>
+          <w:szCs w:val="72"/>
+        </w:rPr>
+      </w:pPr>
+      <w:r>
+        <w:rPr>
+          <w:rFonts w:ascii="SimSun" w:eastAsia="SimSun" w:hAnsi="SimSun"/>
+          <w:sz w:val="28"/>
+          <w:szCs w:val="72"/>
+        </w:rPr>
+        <w:t>-Exam</w:t>
+      </w:r>
+      <w:r>
+        <w:rPr>
+          <w:rFonts w:ascii="SimSun" w:eastAsia="SimSun" w:hAnsi="SimSun"/>
+          <w:sz w:val="28"/>
+          <w:szCs w:val="72"/>
+        </w:rPr>
+        <w:t xml:space="preserve"> instructions</w:t>
+      </w:r>
+    </w:p>
+    <w:p>
+      <w:pPr>
+        <w:spacing w:after="0" w:line="240" w:lineRule="auto"/>
+        <w:ind w:left="2160"/>
+        <w:rPr>
+          <w:rFonts w:ascii="SimSun" w:eastAsia="SimSun" w:hAnsi="SimSun"/>
+          <w:sz w:val="28"/>
+          <w:szCs w:val="72"/>
+        </w:rPr>
+      </w:pPr>
+    </w:p>
+    <w:p>
+      <w:pPr>
+        <w:spacing w:after="0" w:line="240" w:lineRule="auto"/>
+        <w:ind w:left="2160"/>
+        <w:rPr>
+          <w:rFonts w:ascii="SimSun" w:eastAsia="SimSun" w:hAnsi="SimSun"/>
+          <w:sz w:val="28"/>
+          <w:szCs w:val="72"/>
+        </w:rPr>
+      </w:pPr>
+    </w:p>
+    <w:p>
+      <w:pPr>
+        <w:spacing w:after="0" w:line="240" w:lineRule="auto"/>
+        <w:rPr>
+          <w:rFonts w:ascii="SimSun" w:eastAsia="SimSun" w:hAnsi="SimSun"/>
+          <w:sz w:val="28"/>
+          <w:szCs w:val="72"/>
+        </w:rPr>
+      </w:pPr>
+      <w:r>
+        <w:rPr>
+          <w:rFonts w:ascii="SimSun" w:eastAsia="SimSun" w:hAnsi="SimSun"/>
+          <w:sz w:val="28"/>
+          <w:szCs w:val="72"/>
+        </w:rPr>
+        <w:t xml:space="preserve">          Fig. 1 Use case –Online Examination System</w:t>
+      </w:r>
+    </w:p>
+    <w:p/>
+    <w:p/>
+    <w:p>
+      <w:pPr>
+        <w:spacing w:after="0" w:line="240" w:lineRule="auto"/>
+        <w:ind w:left="720"/>
+        <w:rPr>
+          <w:sz w:val="28"/>
+          <w:szCs w:val="72"/>
+        </w:rPr>
+      </w:pPr>
+      <w:r>
+        <w:rPr>
+          <w:b/>
+          <w:sz w:val="28"/>
+          <w:szCs w:val="72"/>
+        </w:rPr>
+        <w:t>Home Page</w:t>
+      </w:r>
+      <w:r>
+        <w:rPr>
+          <w:sz w:val="28"/>
+          <w:szCs w:val="72"/>
+        </w:rPr>
+        <w:t>: L</w:t>
+      </w:r>
+      <w:r>
+        <w:rPr>
+          <w:sz w:val="28"/>
+          <w:szCs w:val="72"/>
+        </w:rPr>
+        <w:t>ike all</w:t>
+      </w:r>
+      <w:r>
+        <w:rPr>
+          <w:sz w:val="28"/>
+          <w:szCs w:val="72"/>
+        </w:rPr>
+        <w:t xml:space="preserve"> websites available onlin</w:t>
+      </w:r>
+      <w:r>
+        <w:rPr>
+          <w:sz w:val="28"/>
+          <w:szCs w:val="72"/>
+        </w:rPr>
+        <w:t xml:space="preserve">e, the user can access the user </w:t>
+      </w:r>
+      <w:r>
+        <w:rPr>
+          <w:sz w:val="28"/>
+          <w:szCs w:val="72"/>
+        </w:rPr>
+        <w:t>home page of the Flight Booking System website, after he log</w:t>
+      </w:r>
+      <w:r>
+        <w:rPr>
+          <w:sz w:val="28"/>
+          <w:szCs w:val="72"/>
+        </w:rPr>
+        <w:t xml:space="preserve">s into the system. Here, if he is a student then he can search for exams and he can </w:t>
+      </w:r>
       <w:bookmarkStart w:id="0" w:name="_GoBack"/>
       <w:bookmarkEnd w:id="0"/>
-    </w:p>
-    <w:p>
-      <w:pPr>
-        <w:spacing w:after="0" w:line="240" w:lineRule="auto"/>
-        <w:ind w:left="2160"/>
-        <w:rPr>
-          <w:rFonts w:ascii="SimSun" w:eastAsia="SimSun" w:hAnsi="SimSun"/>
-          <w:sz w:val="28"/>
-          <w:szCs w:val="72"/>
-        </w:rPr>
-      </w:pPr>
-      <w:r>
-        <w:rPr>
-          <w:rFonts w:ascii="SimSun" w:eastAsia="SimSun" w:hAnsi="SimSun"/>
-          <w:sz w:val="28"/>
-          <w:szCs w:val="72"/>
-        </w:rPr>
-        <w:tab/>
-        <w:t>-Add Options</w:t>
-      </w:r>
-    </w:p>
-    <w:p>
-      <w:pPr>
-        <w:spacing w:after="0" w:line="240" w:lineRule="auto"/>
-        <w:ind w:left="2160"/>
-        <w:rPr>
-          <w:rFonts w:ascii="SimSun" w:eastAsia="SimSun" w:hAnsi="SimSun"/>
-          <w:sz w:val="28"/>
-          <w:szCs w:val="72"/>
-        </w:rPr>
-      </w:pPr>
-      <w:r>
-        <w:rPr>
-          <w:rFonts w:ascii="SimSun" w:eastAsia="SimSun" w:hAnsi="SimSun"/>
-          <w:sz w:val="28"/>
-          <w:szCs w:val="72"/>
-        </w:rPr>
-        <w:tab/>
-        <w:t>-Select correct options</w:t>
-      </w:r>
-    </w:p>
-    <w:p>
-      <w:pPr>
-        <w:spacing w:after="0" w:line="240" w:lineRule="auto"/>
-        <w:ind w:left="2160"/>
-        <w:rPr>
-          <w:rFonts w:ascii="SimSun" w:eastAsia="SimSun" w:hAnsi="SimSun"/>
-          <w:sz w:val="28"/>
-          <w:szCs w:val="72"/>
-        </w:rPr>
-      </w:pPr>
-      <w:r>
-        <w:rPr>
-          <w:rFonts w:ascii="SimSun" w:eastAsia="SimSun" w:hAnsi="SimSun"/>
-          <w:sz w:val="28"/>
-          <w:szCs w:val="72"/>
-        </w:rPr>
-        <w:tab/>
-        <w:t>-Update Questions</w:t>
-      </w:r>
-    </w:p>
-    <w:p>
-      <w:pPr>
-        <w:spacing w:after="0" w:line="240" w:lineRule="auto"/>
-        <w:ind w:left="2160"/>
-        <w:rPr>
-          <w:rFonts w:ascii="SimSun" w:eastAsia="SimSun" w:hAnsi="SimSun"/>
-          <w:sz w:val="28"/>
-          <w:szCs w:val="72"/>
-        </w:rPr>
-      </w:pPr>
-    </w:p>
-    <w:p>
-      <w:pPr>
-        <w:spacing w:after="0" w:line="240" w:lineRule="auto"/>
-        <w:ind w:left="2160"/>
-        <w:rPr>
-          <w:rFonts w:ascii="SimSun" w:eastAsia="SimSun" w:hAnsi="SimSun"/>
-          <w:sz w:val="28"/>
-          <w:szCs w:val="72"/>
-        </w:rPr>
-      </w:pPr>
-      <w:r>
-        <w:rPr>
-          <w:rFonts w:ascii="SimSun" w:eastAsia="SimSun" w:hAnsi="SimSun"/>
-          <w:sz w:val="28"/>
-          <w:szCs w:val="72"/>
-        </w:rPr>
-        <w:t>-Exam</w:t>
-      </w:r>
-      <w:r>
-        <w:rPr>
-          <w:rFonts w:ascii="SimSun" w:eastAsia="SimSun" w:hAnsi="SimSun"/>
-          <w:sz w:val="28"/>
-          <w:szCs w:val="72"/>
-        </w:rPr>
-        <w:t xml:space="preserve"> instructions</w:t>
-      </w:r>
-    </w:p>
-    <w:p>
-      <w:pPr>
-        <w:spacing w:after="0" w:line="240" w:lineRule="auto"/>
-        <w:ind w:left="2160"/>
-        <w:rPr>
-          <w:rFonts w:ascii="SimSun" w:eastAsia="SimSun" w:hAnsi="SimSun"/>
-          <w:sz w:val="28"/>
-          <w:szCs w:val="72"/>
-        </w:rPr>
-      </w:pPr>
-    </w:p>
-    <w:p>
-      <w:pPr>
-        <w:spacing w:after="0" w:line="240" w:lineRule="auto"/>
-        <w:ind w:left="2160"/>
-        <w:rPr>
-          <w:rFonts w:ascii="SimSun" w:eastAsia="SimSun" w:hAnsi="SimSun"/>
-          <w:sz w:val="28"/>
-          <w:szCs w:val="72"/>
-        </w:rPr>
-      </w:pPr>
-    </w:p>
-    <w:p>
-      <w:pPr>
-        <w:spacing w:after="0" w:line="240" w:lineRule="auto"/>
-        <w:rPr>
-          <w:rFonts w:ascii="SimSun" w:eastAsia="SimSun" w:hAnsi="SimSun"/>
-          <w:sz w:val="28"/>
-          <w:szCs w:val="72"/>
-        </w:rPr>
-      </w:pPr>
-      <w:r>
-        <w:rPr>
-          <w:rFonts w:ascii="SimSun" w:eastAsia="SimSun" w:hAnsi="SimSun"/>
-          <w:sz w:val="28"/>
-          <w:szCs w:val="72"/>
-        </w:rPr>
-        <w:t xml:space="preserve">          Fig. 1 Use case –Online Examination System</w:t>
+      <w:r>
+        <w:rPr>
+          <w:sz w:val="28"/>
+          <w:szCs w:val="72"/>
+        </w:rPr>
+        <w:t xml:space="preserve">select </w:t>
+      </w:r>
+      <w:proofErr w:type="spellStart"/>
+      <w:proofErr w:type="gramStart"/>
+      <w:r>
+        <w:rPr>
+          <w:sz w:val="28"/>
+          <w:szCs w:val="72"/>
+        </w:rPr>
+        <w:t>a</w:t>
+      </w:r>
+      <w:proofErr w:type="spellEnd"/>
+      <w:proofErr w:type="gramEnd"/>
+      <w:r>
+        <w:rPr>
+          <w:sz w:val="28"/>
+          <w:szCs w:val="72"/>
+        </w:rPr>
+        <w:t xml:space="preserve"> exam as per his choice and see the details</w:t>
+      </w:r>
+      <w:r>
+        <w:rPr>
+          <w:sz w:val="28"/>
+          <w:szCs w:val="72"/>
+        </w:rPr>
+        <w:t>.</w:t>
+      </w:r>
+    </w:p>
+    <w:p>
+      <w:pPr>
+        <w:spacing w:after="0" w:line="240" w:lineRule="auto"/>
+        <w:ind w:left="720"/>
+        <w:rPr>
+          <w:sz w:val="28"/>
+          <w:szCs w:val="72"/>
+        </w:rPr>
+      </w:pPr>
+    </w:p>
+    <w:p>
+      <w:pPr>
+        <w:spacing w:after="0" w:line="240" w:lineRule="auto"/>
+        <w:ind w:left="720"/>
+        <w:rPr>
+          <w:sz w:val="28"/>
+          <w:szCs w:val="72"/>
+        </w:rPr>
+      </w:pPr>
+      <w:r>
+        <w:rPr>
+          <w:b/>
+          <w:sz w:val="28"/>
+          <w:szCs w:val="72"/>
+        </w:rPr>
+        <w:t>Login and Register</w:t>
+      </w:r>
+      <w:r>
+        <w:rPr>
+          <w:sz w:val="28"/>
+          <w:szCs w:val="72"/>
+        </w:rPr>
+        <w:t>: Online Examination</w:t>
+      </w:r>
+      <w:r>
+        <w:rPr>
+          <w:sz w:val="28"/>
+          <w:szCs w:val="72"/>
+        </w:rPr>
+        <w:t xml:space="preserve"> System also comes</w:t>
+      </w:r>
+      <w:r>
+        <w:rPr>
+          <w:sz w:val="28"/>
+          <w:szCs w:val="72"/>
+        </w:rPr>
+        <w:t xml:space="preserve"> with the students’ registration details page, where the student</w:t>
+      </w:r>
+      <w:r>
+        <w:rPr>
+          <w:sz w:val="28"/>
+          <w:szCs w:val="72"/>
+        </w:rPr>
+        <w:t xml:space="preserve"> can enter his details and register. </w:t>
+      </w:r>
+      <w:r>
+        <w:rPr>
+          <w:sz w:val="28"/>
+          <w:szCs w:val="72"/>
+        </w:rPr>
+        <w:t xml:space="preserve">He can also create a 'username' </w:t>
+      </w:r>
+      <w:r>
+        <w:rPr>
+          <w:sz w:val="28"/>
+          <w:szCs w:val="72"/>
+        </w:rPr>
+        <w:t>and 'password'. Moreover, he will also be able to modify his details later on.</w:t>
+      </w:r>
+    </w:p>
+    <w:p>
+      <w:pPr>
+        <w:spacing w:after="0" w:line="240" w:lineRule="auto"/>
+        <w:ind w:left="720"/>
+        <w:rPr>
+          <w:sz w:val="28"/>
+          <w:szCs w:val="72"/>
+        </w:rPr>
+      </w:pPr>
+    </w:p>
+    <w:p>
+      <w:pPr>
+        <w:spacing w:after="0" w:line="240" w:lineRule="auto"/>
+        <w:ind w:left="720"/>
+        <w:rPr>
+          <w:sz w:val="28"/>
+          <w:szCs w:val="72"/>
+        </w:rPr>
+      </w:pPr>
+      <w:r>
+        <w:rPr>
+          <w:b/>
+          <w:sz w:val="28"/>
+          <w:szCs w:val="72"/>
+        </w:rPr>
+        <w:t>Search Exams</w:t>
+      </w:r>
+      <w:r>
+        <w:rPr>
+          <w:sz w:val="28"/>
+          <w:szCs w:val="72"/>
+        </w:rPr>
+        <w:t>: The student can also search for the Exams</w:t>
+      </w:r>
+      <w:r>
+        <w:rPr>
+          <w:sz w:val="28"/>
+          <w:szCs w:val="72"/>
+        </w:rPr>
+        <w:t xml:space="preserve"> available and can</w:t>
+      </w:r>
+      <w:r>
+        <w:rPr>
+          <w:sz w:val="28"/>
+          <w:szCs w:val="72"/>
+        </w:rPr>
+        <w:t xml:space="preserve"> find the best Exam according to his choice and department</w:t>
+      </w:r>
+      <w:r>
+        <w:rPr>
+          <w:sz w:val="28"/>
+          <w:szCs w:val="72"/>
+        </w:rPr>
+        <w:t>.</w:t>
+      </w:r>
+    </w:p>
+    <w:p>
+      <w:pPr>
+        <w:spacing w:after="0" w:line="240" w:lineRule="auto"/>
+        <w:ind w:left="720"/>
+        <w:rPr>
+          <w:sz w:val="28"/>
+          <w:szCs w:val="72"/>
+        </w:rPr>
+      </w:pPr>
+    </w:p>
+    <w:p>
+      <w:pPr>
+        <w:spacing w:after="0" w:line="240" w:lineRule="auto"/>
+        <w:ind w:left="720"/>
+        <w:rPr>
+          <w:sz w:val="28"/>
+          <w:szCs w:val="72"/>
+        </w:rPr>
+      </w:pPr>
+      <w:r>
+        <w:rPr>
+          <w:b/>
+          <w:sz w:val="28"/>
+          <w:szCs w:val="72"/>
+        </w:rPr>
+        <w:t>Give Exam</w:t>
+      </w:r>
+      <w:r>
+        <w:rPr>
+          <w:sz w:val="28"/>
+          <w:szCs w:val="72"/>
+        </w:rPr>
+        <w:t>: The student can select a department and then see the different question with their question number and 4 possible options associated with that question, student can select any 1 option which he thinks that it might be correct.</w:t>
+      </w:r>
+    </w:p>
+    <w:p>
+      <w:pPr>
+        <w:spacing w:after="0" w:line="240" w:lineRule="auto"/>
+        <w:ind w:left="720"/>
+        <w:rPr>
+          <w:sz w:val="28"/>
+          <w:szCs w:val="72"/>
+        </w:rPr>
+      </w:pPr>
+    </w:p>
+    <w:p>
+      <w:pPr>
+        <w:spacing w:after="0" w:line="240" w:lineRule="auto"/>
+        <w:ind w:left="720"/>
+        <w:rPr>
+          <w:sz w:val="28"/>
+          <w:szCs w:val="28"/>
+        </w:rPr>
+      </w:pPr>
+      <w:r>
+        <w:rPr>
+          <w:b/>
+          <w:sz w:val="28"/>
+          <w:szCs w:val="28"/>
+        </w:rPr>
+        <w:t>See Result:</w:t>
+      </w:r>
+      <w:r>
+        <w:rPr>
+          <w:b/>
+          <w:sz w:val="28"/>
+          <w:szCs w:val="28"/>
+        </w:rPr>
+        <w:t xml:space="preserve"> </w:t>
+      </w:r>
+      <w:r>
+        <w:rPr>
+          <w:sz w:val="28"/>
+          <w:szCs w:val="28"/>
+        </w:rPr>
+        <w:t>After final done with the examination immediately students will be able to see their final score in that exam.</w:t>
+      </w:r>
+    </w:p>
+    <w:p>
+      <w:pPr>
+        <w:spacing w:after="0" w:line="240" w:lineRule="auto"/>
+        <w:rPr>
+          <w:sz w:val="28"/>
+          <w:szCs w:val="72"/>
+        </w:rPr>
+      </w:pPr>
+    </w:p>
+    <w:p>
+      <w:pPr>
+        <w:spacing w:after="0" w:line="240" w:lineRule="auto"/>
+        <w:ind w:left="720"/>
+        <w:rPr>
+          <w:sz w:val="28"/>
+          <w:szCs w:val="72"/>
+        </w:rPr>
+      </w:pPr>
+      <w:r>
+        <w:rPr>
+          <w:b/>
+          <w:sz w:val="28"/>
+          <w:szCs w:val="72"/>
+        </w:rPr>
+        <w:lastRenderedPageBreak/>
+        <w:t>Exam</w:t>
+      </w:r>
+      <w:r>
+        <w:rPr>
+          <w:b/>
+          <w:sz w:val="28"/>
+          <w:szCs w:val="72"/>
+        </w:rPr>
+        <w:t xml:space="preserve"> Instructions</w:t>
+      </w:r>
+      <w:r>
+        <w:rPr>
+          <w:sz w:val="28"/>
+          <w:szCs w:val="72"/>
+        </w:rPr>
+        <w:t xml:space="preserve">: The website also provides instructions </w:t>
+      </w:r>
+      <w:r>
+        <w:rPr>
+          <w:sz w:val="28"/>
+          <w:szCs w:val="72"/>
+        </w:rPr>
+        <w:t xml:space="preserve">to the students on rules for the exams, and give help instructions in case is any student is not comfortable with online exams. </w:t>
+      </w:r>
+    </w:p>
+    <w:p>
+      <w:pPr>
+        <w:spacing w:after="0" w:line="240" w:lineRule="auto"/>
+        <w:ind w:left="720"/>
+        <w:rPr>
+          <w:sz w:val="28"/>
+          <w:szCs w:val="72"/>
+        </w:rPr>
+      </w:pPr>
+    </w:p>
+    <w:p>
+      <w:pPr>
+        <w:spacing w:after="0" w:line="240" w:lineRule="auto"/>
+        <w:ind w:left="720"/>
+        <w:rPr>
+          <w:sz w:val="28"/>
+          <w:szCs w:val="72"/>
+        </w:rPr>
+      </w:pPr>
+      <w:r>
+        <w:rPr>
+          <w:b/>
+          <w:sz w:val="28"/>
+          <w:szCs w:val="72"/>
+        </w:rPr>
+        <w:t>Finish exam</w:t>
+      </w:r>
+      <w:r>
+        <w:rPr>
+          <w:sz w:val="28"/>
+          <w:szCs w:val="72"/>
+        </w:rPr>
+        <w:t>: If user is done or want to finish exam in between the exam period</w:t>
+      </w:r>
+      <w:r>
+        <w:rPr>
+          <w:sz w:val="28"/>
+          <w:szCs w:val="72"/>
+        </w:rPr>
+        <w:t xml:space="preserve">, then </w:t>
+      </w:r>
+      <w:r>
+        <w:rPr>
+          <w:sz w:val="28"/>
+          <w:szCs w:val="72"/>
+        </w:rPr>
+        <w:t>he can click on finish button and quit and see the marks, but if he/she quit ones then he/she, further will not be  able proceed in that particular exam.</w:t>
       </w:r>
     </w:p>
     <w:p/>

</xml_diff>

<commit_message>
Added Examiners part discription
</commit_message>
<xml_diff>
--- a/OnlineExam_Documentation.docx
+++ b/OnlineExam_Documentation.docx
@@ -982,347 +982,619 @@
           <w:sz w:val="28"/>
           <w:szCs w:val="72"/>
         </w:rPr>
-        <w:t xml:space="preserve">s into the system. Here, if he is a student then he can search for exams and he can </w:t>
+        <w:t xml:space="preserve">s into the system. Here, if he is a student then he can search for exams and he can select </w:t>
+      </w:r>
+      <w:proofErr w:type="spellStart"/>
+      <w:proofErr w:type="gramStart"/>
+      <w:r>
+        <w:rPr>
+          <w:sz w:val="28"/>
+          <w:szCs w:val="72"/>
+        </w:rPr>
+        <w:t>a</w:t>
+      </w:r>
+      <w:proofErr w:type="spellEnd"/>
+      <w:proofErr w:type="gramEnd"/>
+      <w:r>
+        <w:rPr>
+          <w:sz w:val="28"/>
+          <w:szCs w:val="72"/>
+        </w:rPr>
+        <w:t xml:space="preserve"> exam as per his choice and see the details</w:t>
+      </w:r>
+      <w:r>
+        <w:rPr>
+          <w:sz w:val="28"/>
+          <w:szCs w:val="72"/>
+        </w:rPr>
+        <w:t>.</w:t>
+      </w:r>
+    </w:p>
+    <w:p>
+      <w:pPr>
+        <w:spacing w:after="0" w:line="240" w:lineRule="auto"/>
+        <w:ind w:left="720"/>
+        <w:rPr>
+          <w:sz w:val="28"/>
+          <w:szCs w:val="72"/>
+        </w:rPr>
+      </w:pPr>
+    </w:p>
+    <w:p>
+      <w:pPr>
+        <w:spacing w:after="0" w:line="240" w:lineRule="auto"/>
+        <w:ind w:left="720"/>
+        <w:rPr>
+          <w:sz w:val="28"/>
+          <w:szCs w:val="72"/>
+        </w:rPr>
+      </w:pPr>
+      <w:r>
+        <w:rPr>
+          <w:b/>
+          <w:sz w:val="28"/>
+          <w:szCs w:val="72"/>
+        </w:rPr>
+        <w:t>Login and Register</w:t>
+      </w:r>
+      <w:r>
+        <w:rPr>
+          <w:sz w:val="28"/>
+          <w:szCs w:val="72"/>
+        </w:rPr>
+        <w:t>: Online Examination</w:t>
+      </w:r>
+      <w:r>
+        <w:rPr>
+          <w:sz w:val="28"/>
+          <w:szCs w:val="72"/>
+        </w:rPr>
+        <w:t xml:space="preserve"> System also comes</w:t>
+      </w:r>
+      <w:r>
+        <w:rPr>
+          <w:sz w:val="28"/>
+          <w:szCs w:val="72"/>
+        </w:rPr>
+        <w:t xml:space="preserve"> with the students’ registration details page, where the student</w:t>
+      </w:r>
+      <w:r>
+        <w:rPr>
+          <w:sz w:val="28"/>
+          <w:szCs w:val="72"/>
+        </w:rPr>
+        <w:t xml:space="preserve"> can enter his details and register. </w:t>
+      </w:r>
+      <w:r>
+        <w:rPr>
+          <w:sz w:val="28"/>
+          <w:szCs w:val="72"/>
+        </w:rPr>
+        <w:t xml:space="preserve">He can also create a 'username' </w:t>
+      </w:r>
+      <w:r>
+        <w:rPr>
+          <w:sz w:val="28"/>
+          <w:szCs w:val="72"/>
+        </w:rPr>
+        <w:t>and 'password'. Moreover, he will also be able to modify his details later on.</w:t>
+      </w:r>
+    </w:p>
+    <w:p>
+      <w:pPr>
+        <w:spacing w:after="0" w:line="240" w:lineRule="auto"/>
+        <w:ind w:left="720"/>
+        <w:rPr>
+          <w:sz w:val="28"/>
+          <w:szCs w:val="72"/>
+        </w:rPr>
+      </w:pPr>
+    </w:p>
+    <w:p>
+      <w:pPr>
+        <w:spacing w:after="0" w:line="240" w:lineRule="auto"/>
+        <w:ind w:left="720"/>
+        <w:rPr>
+          <w:sz w:val="28"/>
+          <w:szCs w:val="72"/>
+        </w:rPr>
+      </w:pPr>
+      <w:r>
+        <w:rPr>
+          <w:b/>
+          <w:sz w:val="28"/>
+          <w:szCs w:val="72"/>
+        </w:rPr>
+        <w:t>Search Exams</w:t>
+      </w:r>
+      <w:r>
+        <w:rPr>
+          <w:sz w:val="28"/>
+          <w:szCs w:val="72"/>
+        </w:rPr>
+        <w:t>: The student can also search for the Exams</w:t>
+      </w:r>
+      <w:r>
+        <w:rPr>
+          <w:sz w:val="28"/>
+          <w:szCs w:val="72"/>
+        </w:rPr>
+        <w:t xml:space="preserve"> available and can</w:t>
+      </w:r>
+      <w:r>
+        <w:rPr>
+          <w:sz w:val="28"/>
+          <w:szCs w:val="72"/>
+        </w:rPr>
+        <w:t xml:space="preserve"> find the best Exam according to his choice and department</w:t>
+      </w:r>
+      <w:r>
+        <w:rPr>
+          <w:sz w:val="28"/>
+          <w:szCs w:val="72"/>
+        </w:rPr>
+        <w:t>.</w:t>
+      </w:r>
+    </w:p>
+    <w:p>
+      <w:pPr>
+        <w:spacing w:after="0" w:line="240" w:lineRule="auto"/>
+        <w:ind w:left="720"/>
+        <w:rPr>
+          <w:sz w:val="28"/>
+          <w:szCs w:val="72"/>
+        </w:rPr>
+      </w:pPr>
+    </w:p>
+    <w:p>
+      <w:pPr>
+        <w:spacing w:after="0" w:line="240" w:lineRule="auto"/>
+        <w:ind w:left="720"/>
+        <w:rPr>
+          <w:sz w:val="28"/>
+          <w:szCs w:val="72"/>
+        </w:rPr>
+      </w:pPr>
+      <w:r>
+        <w:rPr>
+          <w:b/>
+          <w:sz w:val="28"/>
+          <w:szCs w:val="72"/>
+        </w:rPr>
+        <w:t>Give Exam</w:t>
+      </w:r>
+      <w:r>
+        <w:rPr>
+          <w:sz w:val="28"/>
+          <w:szCs w:val="72"/>
+        </w:rPr>
+        <w:t>: The student can select a department and then see the different question with their question number and 4 possible options associated with that question, student can select any 1 option which he thinks that it might be correct.</w:t>
+      </w:r>
+    </w:p>
+    <w:p>
+      <w:pPr>
+        <w:spacing w:after="0" w:line="240" w:lineRule="auto"/>
+        <w:ind w:left="720"/>
+        <w:rPr>
+          <w:sz w:val="28"/>
+          <w:szCs w:val="72"/>
+        </w:rPr>
+      </w:pPr>
+    </w:p>
+    <w:p>
+      <w:pPr>
+        <w:spacing w:after="0" w:line="240" w:lineRule="auto"/>
+        <w:ind w:left="720"/>
+        <w:rPr>
+          <w:sz w:val="28"/>
+          <w:szCs w:val="28"/>
+        </w:rPr>
+      </w:pPr>
+      <w:r>
+        <w:rPr>
+          <w:b/>
+          <w:sz w:val="28"/>
+          <w:szCs w:val="28"/>
+        </w:rPr>
+        <w:t>See Result:</w:t>
+      </w:r>
+      <w:r>
+        <w:rPr>
+          <w:b/>
+          <w:sz w:val="28"/>
+          <w:szCs w:val="28"/>
+        </w:rPr>
+        <w:t xml:space="preserve"> </w:t>
+      </w:r>
+      <w:r>
+        <w:rPr>
+          <w:sz w:val="28"/>
+          <w:szCs w:val="28"/>
+        </w:rPr>
+        <w:t>After final done with the examination immediately students will be able to see their final score in that exam.</w:t>
+      </w:r>
+    </w:p>
+    <w:p>
+      <w:pPr>
+        <w:spacing w:after="0" w:line="240" w:lineRule="auto"/>
+        <w:rPr>
+          <w:sz w:val="28"/>
+          <w:szCs w:val="72"/>
+        </w:rPr>
+      </w:pPr>
+    </w:p>
+    <w:p>
+      <w:pPr>
+        <w:spacing w:after="0" w:line="240" w:lineRule="auto"/>
+        <w:ind w:left="720"/>
+        <w:rPr>
+          <w:sz w:val="28"/>
+          <w:szCs w:val="72"/>
+        </w:rPr>
+      </w:pPr>
+      <w:r>
+        <w:rPr>
+          <w:b/>
+          <w:sz w:val="28"/>
+          <w:szCs w:val="72"/>
+        </w:rPr>
+        <w:lastRenderedPageBreak/>
+        <w:t>Exam</w:t>
+      </w:r>
+      <w:r>
+        <w:rPr>
+          <w:b/>
+          <w:sz w:val="28"/>
+          <w:szCs w:val="72"/>
+        </w:rPr>
+        <w:t xml:space="preserve"> Instructions</w:t>
+      </w:r>
+      <w:r>
+        <w:rPr>
+          <w:sz w:val="28"/>
+          <w:szCs w:val="72"/>
+        </w:rPr>
+        <w:t xml:space="preserve">: The website also provides instructions </w:t>
+      </w:r>
+      <w:r>
+        <w:rPr>
+          <w:sz w:val="28"/>
+          <w:szCs w:val="72"/>
+        </w:rPr>
+        <w:t xml:space="preserve">to the students on rules for the exams, and give help instructions in case is any student is not comfortable with online exams. </w:t>
+      </w:r>
+    </w:p>
+    <w:p>
+      <w:pPr>
+        <w:spacing w:after="0" w:line="240" w:lineRule="auto"/>
+        <w:ind w:left="720"/>
+        <w:rPr>
+          <w:sz w:val="28"/>
+          <w:szCs w:val="72"/>
+        </w:rPr>
+      </w:pPr>
+    </w:p>
+    <w:p>
+      <w:pPr>
+        <w:spacing w:after="0" w:line="240" w:lineRule="auto"/>
+        <w:ind w:left="720"/>
+        <w:rPr>
+          <w:sz w:val="28"/>
+          <w:szCs w:val="72"/>
+        </w:rPr>
+      </w:pPr>
+      <w:r>
+        <w:rPr>
+          <w:b/>
+          <w:sz w:val="28"/>
+          <w:szCs w:val="72"/>
+        </w:rPr>
+        <w:t>Finish exam</w:t>
+      </w:r>
+      <w:r>
+        <w:rPr>
+          <w:sz w:val="28"/>
+          <w:szCs w:val="72"/>
+        </w:rPr>
+        <w:t>: If user is done or want to finish exam in between the exam period</w:t>
+      </w:r>
+      <w:r>
+        <w:rPr>
+          <w:sz w:val="28"/>
+          <w:szCs w:val="72"/>
+        </w:rPr>
+        <w:t xml:space="preserve">, then </w:t>
+      </w:r>
+      <w:r>
+        <w:rPr>
+          <w:sz w:val="28"/>
+          <w:szCs w:val="72"/>
+        </w:rPr>
+        <w:t>he can click on finish button and quit and see the marks, but if he/she quit ones then he/she, further will not be  able proceed in that particular exam.</w:t>
+      </w:r>
+    </w:p>
+    <w:p/>
+    <w:p>
+      <w:pPr>
+        <w:spacing w:after="0" w:line="240" w:lineRule="auto"/>
+        <w:ind w:left="720"/>
+        <w:rPr>
+          <w:b/>
+          <w:sz w:val="28"/>
+          <w:szCs w:val="72"/>
+        </w:rPr>
+      </w:pPr>
+      <w:r>
+        <w:rPr>
+          <w:b/>
+          <w:sz w:val="28"/>
+          <w:szCs w:val="72"/>
+        </w:rPr>
+        <w:t>Examiners /admin Site:</w:t>
       </w:r>
       <w:bookmarkStart w:id="0" w:name="_GoBack"/>
       <w:bookmarkEnd w:id="0"/>
-      <w:r>
-        <w:rPr>
-          <w:sz w:val="28"/>
-          <w:szCs w:val="72"/>
-        </w:rPr>
-        <w:t xml:space="preserve">select </w:t>
-      </w:r>
-      <w:proofErr w:type="spellStart"/>
+    </w:p>
+    <w:p>
+      <w:pPr>
+        <w:spacing w:after="0" w:line="240" w:lineRule="auto"/>
+        <w:ind w:left="720"/>
+        <w:rPr>
+          <w:b/>
+          <w:sz w:val="28"/>
+          <w:szCs w:val="72"/>
+        </w:rPr>
+      </w:pPr>
+    </w:p>
+    <w:p>
+      <w:pPr>
+        <w:spacing w:after="0" w:line="240" w:lineRule="auto"/>
+        <w:ind w:firstLine="720"/>
+        <w:rPr>
+          <w:rFonts w:ascii="SimSun" w:eastAsia="SimSun" w:hAnsi="SimSun"/>
+          <w:sz w:val="28"/>
+          <w:szCs w:val="72"/>
+        </w:rPr>
+      </w:pPr>
+      <w:r>
+        <w:rPr>
+          <w:rFonts w:ascii="SimSun" w:eastAsia="SimSun" w:hAnsi="SimSun"/>
+          <w:sz w:val="28"/>
+          <w:szCs w:val="72"/>
+        </w:rPr>
+        <w:t>Fig. 2 Use case – Admin site</w:t>
+      </w:r>
+    </w:p>
+    <w:p>
+      <w:pPr>
+        <w:spacing w:after="0" w:line="240" w:lineRule="auto"/>
+        <w:ind w:left="1440"/>
+        <w:rPr>
+          <w:rFonts w:ascii="SimSun" w:eastAsia="SimSun" w:hAnsi="SimSun"/>
+          <w:sz w:val="28"/>
+          <w:szCs w:val="72"/>
+        </w:rPr>
+      </w:pPr>
+    </w:p>
+    <w:p>
+      <w:pPr>
+        <w:spacing w:after="0" w:line="240" w:lineRule="auto"/>
+        <w:ind w:left="720"/>
+        <w:rPr>
+          <w:sz w:val="28"/>
+          <w:szCs w:val="72"/>
+        </w:rPr>
+      </w:pPr>
+      <w:r>
+        <w:rPr>
+          <w:b/>
+          <w:sz w:val="28"/>
+          <w:szCs w:val="72"/>
+        </w:rPr>
+        <w:t xml:space="preserve">Login: </w:t>
+      </w:r>
+      <w:r>
+        <w:rPr>
+          <w:sz w:val="28"/>
+          <w:szCs w:val="72"/>
+        </w:rPr>
+        <w:t xml:space="preserve">Admin level login and Examiner’s login is different than student’s login. Admins are privileged to create exams and departments and check different student’s information and his/her results, while </w:t>
+      </w:r>
+    </w:p>
+    <w:p>
+      <w:pPr>
+        <w:spacing w:after="0" w:line="240" w:lineRule="auto"/>
+        <w:ind w:left="720"/>
+        <w:rPr>
+          <w:sz w:val="28"/>
+          <w:szCs w:val="72"/>
+        </w:rPr>
+      </w:pPr>
+    </w:p>
+    <w:p>
+      <w:pPr>
+        <w:spacing w:after="0" w:line="240" w:lineRule="auto"/>
+        <w:ind w:left="720"/>
+        <w:rPr>
+          <w:sz w:val="28"/>
+          <w:szCs w:val="72"/>
+        </w:rPr>
+      </w:pPr>
+      <w:r>
+        <w:rPr>
+          <w:rFonts w:eastAsia="SimSun"/>
+          <w:b/>
+          <w:sz w:val="28"/>
+          <w:szCs w:val="72"/>
+        </w:rPr>
+        <w:t xml:space="preserve">Add/modify questions: </w:t>
+      </w:r>
+      <w:r>
+        <w:rPr>
+          <w:sz w:val="28"/>
+          <w:szCs w:val="72"/>
+        </w:rPr>
+        <w:t>Examiners can add questions related to their department and provide possible options for that questions along with a correct option in the question bank database.</w:t>
+      </w:r>
+    </w:p>
+    <w:p>
+      <w:pPr>
+        <w:spacing w:after="0" w:line="240" w:lineRule="auto"/>
+        <w:rPr>
+          <w:sz w:val="28"/>
+          <w:szCs w:val="72"/>
+        </w:rPr>
+      </w:pPr>
+    </w:p>
+    <w:p>
+      <w:pPr>
+        <w:spacing w:after="0" w:line="240" w:lineRule="auto"/>
+        <w:ind w:left="720"/>
+        <w:rPr>
+          <w:rFonts w:eastAsia="SimSun"/>
+          <w:sz w:val="28"/>
+          <w:szCs w:val="72"/>
+        </w:rPr>
+      </w:pPr>
+      <w:r>
+        <w:rPr>
+          <w:rFonts w:eastAsia="SimSun"/>
+          <w:b/>
+          <w:sz w:val="28"/>
+          <w:szCs w:val="72"/>
+        </w:rPr>
+        <w:t xml:space="preserve">Add/modify </w:t>
+      </w:r>
+      <w:r>
+        <w:rPr>
+          <w:rFonts w:eastAsia="SimSun"/>
+          <w:b/>
+          <w:sz w:val="28"/>
+          <w:szCs w:val="72"/>
+        </w:rPr>
+        <w:t xml:space="preserve">Department </w:t>
+      </w:r>
+      <w:r>
+        <w:rPr>
+          <w:rFonts w:eastAsia="SimSun"/>
+          <w:b/>
+          <w:sz w:val="28"/>
+          <w:szCs w:val="72"/>
+        </w:rPr>
+        <w:t>info</w:t>
+      </w:r>
+      <w:r>
+        <w:rPr>
+          <w:rFonts w:eastAsia="SimSun"/>
+          <w:b/>
+          <w:sz w:val="28"/>
+          <w:szCs w:val="72"/>
+        </w:rPr>
+        <w:t xml:space="preserve">: </w:t>
+      </w:r>
+      <w:r>
+        <w:rPr>
+          <w:rFonts w:eastAsia="SimSun"/>
+          <w:sz w:val="28"/>
+          <w:szCs w:val="72"/>
+        </w:rPr>
+        <w:t xml:space="preserve">Admin should update the changes Exam information from time to time. </w:t>
+      </w:r>
+    </w:p>
+    <w:p>
+      <w:pPr>
+        <w:spacing w:after="0" w:line="240" w:lineRule="auto"/>
+        <w:ind w:left="720"/>
+        <w:rPr>
+          <w:sz w:val="28"/>
+          <w:szCs w:val="72"/>
+        </w:rPr>
+      </w:pPr>
+    </w:p>
+    <w:p>
+      <w:pPr>
+        <w:spacing w:after="0" w:line="240" w:lineRule="auto"/>
+        <w:ind w:left="720"/>
+        <w:rPr>
+          <w:sz w:val="28"/>
+          <w:szCs w:val="72"/>
+        </w:rPr>
+      </w:pPr>
+      <w:r>
+        <w:rPr>
+          <w:b/>
+          <w:sz w:val="28"/>
+          <w:szCs w:val="72"/>
+        </w:rPr>
+        <w:t>Modify/Cancel Exam</w:t>
+      </w:r>
+      <w:r>
+        <w:rPr>
+          <w:b/>
+          <w:sz w:val="28"/>
+          <w:szCs w:val="72"/>
+        </w:rPr>
+        <w:t>:</w:t>
+      </w:r>
+      <w:r>
+        <w:rPr>
+          <w:b/>
+          <w:sz w:val="28"/>
+          <w:szCs w:val="72"/>
+        </w:rPr>
+        <w:t xml:space="preserve"> </w:t>
+      </w:r>
+      <w:r>
+        <w:rPr>
+          <w:sz w:val="28"/>
+          <w:szCs w:val="72"/>
+        </w:rPr>
+        <w:t>Admin can cancel or modify Exam for any important reason.</w:t>
+      </w:r>
+    </w:p>
+    <w:p>
+      <w:pPr>
+        <w:spacing w:after="0" w:line="240" w:lineRule="auto"/>
+        <w:ind w:left="720"/>
+        <w:rPr>
+          <w:sz w:val="28"/>
+          <w:szCs w:val="72"/>
+        </w:rPr>
+      </w:pPr>
+    </w:p>
+    <w:p>
+      <w:r>
+        <w:rPr>
+          <w:b/>
+          <w:sz w:val="28"/>
+          <w:szCs w:val="72"/>
+        </w:rPr>
+        <w:t xml:space="preserve">Result: </w:t>
+      </w:r>
+      <w:r>
+        <w:rPr>
+          <w:sz w:val="28"/>
+          <w:szCs w:val="72"/>
+        </w:rPr>
+        <w:t xml:space="preserve">Admin is able to see </w:t>
+      </w:r>
       <w:proofErr w:type="gramStart"/>
       <w:r>
         <w:rPr>
           <w:sz w:val="28"/>
           <w:szCs w:val="72"/>
         </w:rPr>
-        <w:t>a</w:t>
-      </w:r>
-      <w:proofErr w:type="spellEnd"/>
+        <w:t>students</w:t>
+      </w:r>
       <w:proofErr w:type="gramEnd"/>
       <w:r>
         <w:rPr>
           <w:sz w:val="28"/>
           <w:szCs w:val="72"/>
         </w:rPr>
-        <w:t xml:space="preserve"> exam as per his choice and see the details</w:t>
-      </w:r>
-      <w:r>
-        <w:rPr>
-          <w:sz w:val="28"/>
-          <w:szCs w:val="72"/>
-        </w:rPr>
-        <w:t>.</w:t>
-      </w:r>
-    </w:p>
-    <w:p>
-      <w:pPr>
-        <w:spacing w:after="0" w:line="240" w:lineRule="auto"/>
-        <w:ind w:left="720"/>
-        <w:rPr>
-          <w:sz w:val="28"/>
-          <w:szCs w:val="72"/>
-        </w:rPr>
-      </w:pPr>
-    </w:p>
-    <w:p>
-      <w:pPr>
-        <w:spacing w:after="0" w:line="240" w:lineRule="auto"/>
-        <w:ind w:left="720"/>
-        <w:rPr>
-          <w:sz w:val="28"/>
-          <w:szCs w:val="72"/>
-        </w:rPr>
-      </w:pPr>
-      <w:r>
-        <w:rPr>
-          <w:b/>
-          <w:sz w:val="28"/>
-          <w:szCs w:val="72"/>
-        </w:rPr>
-        <w:t>Login and Register</w:t>
-      </w:r>
-      <w:r>
-        <w:rPr>
-          <w:sz w:val="28"/>
-          <w:szCs w:val="72"/>
-        </w:rPr>
-        <w:t>: Online Examination</w:t>
-      </w:r>
-      <w:r>
-        <w:rPr>
-          <w:sz w:val="28"/>
-          <w:szCs w:val="72"/>
-        </w:rPr>
-        <w:t xml:space="preserve"> System also comes</w:t>
-      </w:r>
-      <w:r>
-        <w:rPr>
-          <w:sz w:val="28"/>
-          <w:szCs w:val="72"/>
-        </w:rPr>
-        <w:t xml:space="preserve"> with the students’ registration details page, where the student</w:t>
-      </w:r>
-      <w:r>
-        <w:rPr>
-          <w:sz w:val="28"/>
-          <w:szCs w:val="72"/>
-        </w:rPr>
-        <w:t xml:space="preserve"> can enter his details and register. </w:t>
-      </w:r>
-      <w:r>
-        <w:rPr>
-          <w:sz w:val="28"/>
-          <w:szCs w:val="72"/>
-        </w:rPr>
-        <w:t xml:space="preserve">He can also create a 'username' </w:t>
-      </w:r>
-      <w:r>
-        <w:rPr>
-          <w:sz w:val="28"/>
-          <w:szCs w:val="72"/>
-        </w:rPr>
-        <w:t>and 'password'. Moreover, he will also be able to modify his details later on.</w:t>
-      </w:r>
-    </w:p>
-    <w:p>
-      <w:pPr>
-        <w:spacing w:after="0" w:line="240" w:lineRule="auto"/>
-        <w:ind w:left="720"/>
-        <w:rPr>
-          <w:sz w:val="28"/>
-          <w:szCs w:val="72"/>
-        </w:rPr>
-      </w:pPr>
-    </w:p>
-    <w:p>
-      <w:pPr>
-        <w:spacing w:after="0" w:line="240" w:lineRule="auto"/>
-        <w:ind w:left="720"/>
-        <w:rPr>
-          <w:sz w:val="28"/>
-          <w:szCs w:val="72"/>
-        </w:rPr>
-      </w:pPr>
-      <w:r>
-        <w:rPr>
-          <w:b/>
-          <w:sz w:val="28"/>
-          <w:szCs w:val="72"/>
-        </w:rPr>
-        <w:t>Search Exams</w:t>
-      </w:r>
-      <w:r>
-        <w:rPr>
-          <w:sz w:val="28"/>
-          <w:szCs w:val="72"/>
-        </w:rPr>
-        <w:t>: The student can also search for the Exams</w:t>
-      </w:r>
-      <w:r>
-        <w:rPr>
-          <w:sz w:val="28"/>
-          <w:szCs w:val="72"/>
-        </w:rPr>
-        <w:t xml:space="preserve"> available and can</w:t>
-      </w:r>
-      <w:r>
-        <w:rPr>
-          <w:sz w:val="28"/>
-          <w:szCs w:val="72"/>
-        </w:rPr>
-        <w:t xml:space="preserve"> find the best Exam according to his choice and department</w:t>
-      </w:r>
-      <w:r>
-        <w:rPr>
-          <w:sz w:val="28"/>
-          <w:szCs w:val="72"/>
-        </w:rPr>
-        <w:t>.</w:t>
-      </w:r>
-    </w:p>
-    <w:p>
-      <w:pPr>
-        <w:spacing w:after="0" w:line="240" w:lineRule="auto"/>
-        <w:ind w:left="720"/>
-        <w:rPr>
-          <w:sz w:val="28"/>
-          <w:szCs w:val="72"/>
-        </w:rPr>
-      </w:pPr>
-    </w:p>
-    <w:p>
-      <w:pPr>
-        <w:spacing w:after="0" w:line="240" w:lineRule="auto"/>
-        <w:ind w:left="720"/>
-        <w:rPr>
-          <w:sz w:val="28"/>
-          <w:szCs w:val="72"/>
-        </w:rPr>
-      </w:pPr>
-      <w:r>
-        <w:rPr>
-          <w:b/>
-          <w:sz w:val="28"/>
-          <w:szCs w:val="72"/>
-        </w:rPr>
-        <w:t>Give Exam</w:t>
-      </w:r>
-      <w:r>
-        <w:rPr>
-          <w:sz w:val="28"/>
-          <w:szCs w:val="72"/>
-        </w:rPr>
-        <w:t>: The student can select a department and then see the different question with their question number and 4 possible options associated with that question, student can select any 1 option which he thinks that it might be correct.</w:t>
-      </w:r>
-    </w:p>
-    <w:p>
-      <w:pPr>
-        <w:spacing w:after="0" w:line="240" w:lineRule="auto"/>
-        <w:ind w:left="720"/>
-        <w:rPr>
-          <w:sz w:val="28"/>
-          <w:szCs w:val="72"/>
-        </w:rPr>
-      </w:pPr>
-    </w:p>
-    <w:p>
-      <w:pPr>
-        <w:spacing w:after="0" w:line="240" w:lineRule="auto"/>
-        <w:ind w:left="720"/>
-        <w:rPr>
-          <w:sz w:val="28"/>
-          <w:szCs w:val="28"/>
-        </w:rPr>
-      </w:pPr>
-      <w:r>
-        <w:rPr>
-          <w:b/>
-          <w:sz w:val="28"/>
-          <w:szCs w:val="28"/>
-        </w:rPr>
-        <w:t>See Result:</w:t>
-      </w:r>
-      <w:r>
-        <w:rPr>
-          <w:b/>
-          <w:sz w:val="28"/>
-          <w:szCs w:val="28"/>
-        </w:rPr>
-        <w:t xml:space="preserve"> </w:t>
-      </w:r>
-      <w:r>
-        <w:rPr>
-          <w:sz w:val="28"/>
-          <w:szCs w:val="28"/>
-        </w:rPr>
-        <w:t>After final done with the examination immediately students will be able to see their final score in that exam.</w:t>
-      </w:r>
-    </w:p>
-    <w:p>
-      <w:pPr>
-        <w:spacing w:after="0" w:line="240" w:lineRule="auto"/>
-        <w:rPr>
-          <w:sz w:val="28"/>
-          <w:szCs w:val="72"/>
-        </w:rPr>
-      </w:pPr>
-    </w:p>
-    <w:p>
-      <w:pPr>
-        <w:spacing w:after="0" w:line="240" w:lineRule="auto"/>
-        <w:ind w:left="720"/>
-        <w:rPr>
-          <w:sz w:val="28"/>
-          <w:szCs w:val="72"/>
-        </w:rPr>
-      </w:pPr>
-      <w:r>
-        <w:rPr>
-          <w:b/>
-          <w:sz w:val="28"/>
-          <w:szCs w:val="72"/>
-        </w:rPr>
-        <w:lastRenderedPageBreak/>
-        <w:t>Exam</w:t>
-      </w:r>
-      <w:r>
-        <w:rPr>
-          <w:b/>
-          <w:sz w:val="28"/>
-          <w:szCs w:val="72"/>
-        </w:rPr>
-        <w:t xml:space="preserve"> Instructions</w:t>
-      </w:r>
-      <w:r>
-        <w:rPr>
-          <w:sz w:val="28"/>
-          <w:szCs w:val="72"/>
-        </w:rPr>
-        <w:t xml:space="preserve">: The website also provides instructions </w:t>
-      </w:r>
-      <w:r>
-        <w:rPr>
-          <w:sz w:val="28"/>
-          <w:szCs w:val="72"/>
-        </w:rPr>
-        <w:t xml:space="preserve">to the students on rules for the exams, and give help instructions in case is any student is not comfortable with online exams. </w:t>
-      </w:r>
-    </w:p>
-    <w:p>
-      <w:pPr>
-        <w:spacing w:after="0" w:line="240" w:lineRule="auto"/>
-        <w:ind w:left="720"/>
-        <w:rPr>
-          <w:sz w:val="28"/>
-          <w:szCs w:val="72"/>
-        </w:rPr>
-      </w:pPr>
-    </w:p>
-    <w:p>
-      <w:pPr>
-        <w:spacing w:after="0" w:line="240" w:lineRule="auto"/>
-        <w:ind w:left="720"/>
-        <w:rPr>
-          <w:sz w:val="28"/>
-          <w:szCs w:val="72"/>
-        </w:rPr>
-      </w:pPr>
-      <w:r>
-        <w:rPr>
-          <w:b/>
-          <w:sz w:val="28"/>
-          <w:szCs w:val="72"/>
-        </w:rPr>
-        <w:t>Finish exam</w:t>
-      </w:r>
-      <w:r>
-        <w:rPr>
-          <w:sz w:val="28"/>
-          <w:szCs w:val="72"/>
-        </w:rPr>
-        <w:t>: If user is done or want to finish exam in between the exam period</w:t>
-      </w:r>
-      <w:r>
-        <w:rPr>
-          <w:sz w:val="28"/>
-          <w:szCs w:val="72"/>
-        </w:rPr>
-        <w:t xml:space="preserve">, then </w:t>
-      </w:r>
-      <w:r>
-        <w:rPr>
-          <w:sz w:val="28"/>
-          <w:szCs w:val="72"/>
-        </w:rPr>
-        <w:t>he can click on finish button and quit and see the marks, but if he/she quit ones then he/she, further will not be  able proceed in that particular exam.</w:t>
-      </w:r>
-    </w:p>
-    <w:p/>
+        <w:t xml:space="preserve"> marks along with their information</w:t>
+      </w:r>
+    </w:p>
     <w:sectPr>
       <w:pgSz w:w="12240" w:h="15840"/>
       <w:pgMar w:top="1440" w:right="1440" w:bottom="1440" w:left="1440" w:header="720" w:footer="720" w:gutter="0"/>

</xml_diff>

<commit_message>
Updated Documentation for Online Examination System
</commit_message>
<xml_diff>
--- a/OnlineExam_Documentation.docx
+++ b/OnlineExam_Documentation.docx
@@ -233,7 +233,10 @@
         <w:t>The document contains the list of requirements for the project. It will help in analysing the whole structure of the project. It also aims for people to understand the details of the application visually. This is the phase – I report documentation.</w:t>
       </w:r>
     </w:p>
-    <w:p/>
+    <w:p>
+      <w:bookmarkStart w:id="0" w:name="_GoBack"/>
+      <w:bookmarkEnd w:id="0"/>
+    </w:p>
     <w:p/>
     <w:p>
       <w:pPr>
@@ -267,21 +270,12 @@
           <w:u w:val="single"/>
         </w:rPr>
       </w:pPr>
-      <w:proofErr w:type="spellStart"/>
-      <w:r>
-        <w:rPr>
-          <w:sz w:val="28"/>
-          <w:szCs w:val="72"/>
-        </w:rPr>
-        <w:t>ArgoUML</w:t>
-      </w:r>
-      <w:proofErr w:type="spellEnd"/>
-      <w:r>
-        <w:rPr>
-          <w:sz w:val="28"/>
-          <w:szCs w:val="72"/>
-        </w:rPr>
-        <w:t xml:space="preserve"> for use case diagram ,class diagram</w:t>
+      <w:r>
+        <w:rPr>
+          <w:sz w:val="28"/>
+          <w:szCs w:val="72"/>
+        </w:rPr>
+        <w:t>ArgoUML for use case diagram ,class diagram</w:t>
       </w:r>
     </w:p>
     <w:p>
@@ -1332,8 +1326,6 @@
         </w:rPr>
         <w:t>Examiners /admin Site:</w:t>
       </w:r>
-      <w:bookmarkStart w:id="0" w:name="_GoBack"/>
-      <w:bookmarkEnd w:id="0"/>
     </w:p>
     <w:p>
       <w:pPr>
@@ -1563,6 +1555,12 @@
       </w:pPr>
     </w:p>
     <w:p>
+      <w:pPr>
+        <w:rPr>
+          <w:sz w:val="28"/>
+          <w:szCs w:val="72"/>
+        </w:rPr>
+      </w:pPr>
       <w:r>
         <w:rPr>
           <w:b/>
@@ -1578,23 +1576,1038 @@
         </w:rPr>
         <w:t xml:space="preserve">Admin is able to see </w:t>
       </w:r>
+      <w:r>
+        <w:rPr>
+          <w:sz w:val="28"/>
+          <w:szCs w:val="72"/>
+        </w:rPr>
+        <w:t>student’s</w:t>
+      </w:r>
+      <w:r>
+        <w:rPr>
+          <w:sz w:val="28"/>
+          <w:szCs w:val="72"/>
+        </w:rPr>
+        <w:t xml:space="preserve"> marks along with their information</w:t>
+      </w:r>
+    </w:p>
+    <w:p>
+      <w:pPr>
+        <w:rPr>
+          <w:sz w:val="28"/>
+          <w:szCs w:val="72"/>
+        </w:rPr>
+      </w:pPr>
+    </w:p>
+    <w:p>
+      <w:pPr>
+        <w:spacing w:after="0" w:line="240" w:lineRule="auto"/>
+        <w:rPr>
+          <w:b/>
+          <w:sz w:val="32"/>
+          <w:szCs w:val="72"/>
+        </w:rPr>
+      </w:pPr>
+      <w:r>
+        <w:rPr>
+          <w:b/>
+          <w:sz w:val="32"/>
+          <w:szCs w:val="72"/>
+        </w:rPr>
+        <w:t>SPECIFIC REQUIREMENTS:</w:t>
+      </w:r>
+    </w:p>
+    <w:p>
+      <w:pPr>
+        <w:spacing w:after="0" w:line="240" w:lineRule="auto"/>
+        <w:rPr>
+          <w:sz w:val="28"/>
+          <w:szCs w:val="72"/>
+        </w:rPr>
+      </w:pPr>
+    </w:p>
+    <w:p>
+      <w:pPr>
+        <w:spacing w:after="0" w:line="240" w:lineRule="auto"/>
+        <w:rPr>
+          <w:b/>
+          <w:sz w:val="28"/>
+          <w:szCs w:val="72"/>
+        </w:rPr>
+      </w:pPr>
+      <w:r>
+        <w:rPr>
+          <w:sz w:val="28"/>
+          <w:szCs w:val="72"/>
+        </w:rPr>
+        <w:tab/>
+      </w:r>
+      <w:r>
+        <w:rPr>
+          <w:b/>
+          <w:sz w:val="28"/>
+          <w:szCs w:val="72"/>
+        </w:rPr>
+        <w:t>External Interfaces:</w:t>
+      </w:r>
+    </w:p>
+    <w:p>
+      <w:pPr>
+        <w:pStyle w:val="ListParagraph"/>
+        <w:numPr>
+          <w:ilvl w:val="0"/>
+          <w:numId w:val="2"/>
+        </w:numPr>
+        <w:spacing w:after="0" w:line="240" w:lineRule="auto"/>
+        <w:rPr>
+          <w:b/>
+          <w:sz w:val="28"/>
+          <w:szCs w:val="72"/>
+        </w:rPr>
+      </w:pPr>
+      <w:r>
+        <w:rPr>
+          <w:b/>
+          <w:sz w:val="28"/>
+          <w:szCs w:val="72"/>
+        </w:rPr>
+        <w:t>User Interface</w:t>
+      </w:r>
+    </w:p>
+    <w:p>
+      <w:pPr>
+        <w:pStyle w:val="ListParagraph"/>
+        <w:numPr>
+          <w:ilvl w:val="0"/>
+          <w:numId w:val="2"/>
+        </w:numPr>
+        <w:spacing w:after="0" w:line="240" w:lineRule="auto"/>
+        <w:rPr>
+          <w:b/>
+          <w:sz w:val="28"/>
+          <w:szCs w:val="72"/>
+        </w:rPr>
+      </w:pPr>
+      <w:r>
+        <w:rPr>
+          <w:b/>
+          <w:sz w:val="28"/>
+          <w:szCs w:val="72"/>
+        </w:rPr>
+        <w:t>Hardware Interface</w:t>
+      </w:r>
+    </w:p>
+    <w:p>
+      <w:pPr>
+        <w:pStyle w:val="ListParagraph"/>
+        <w:numPr>
+          <w:ilvl w:val="0"/>
+          <w:numId w:val="2"/>
+        </w:numPr>
+        <w:spacing w:after="0" w:line="240" w:lineRule="auto"/>
+        <w:rPr>
+          <w:b/>
+          <w:sz w:val="28"/>
+          <w:szCs w:val="72"/>
+        </w:rPr>
+      </w:pPr>
+      <w:r>
+        <w:rPr>
+          <w:b/>
+          <w:sz w:val="28"/>
+          <w:szCs w:val="72"/>
+        </w:rPr>
+        <w:t>Software Interface</w:t>
+      </w:r>
+    </w:p>
+    <w:p>
+      <w:pPr>
+        <w:spacing w:after="0" w:line="240" w:lineRule="auto"/>
+        <w:rPr>
+          <w:b/>
+          <w:sz w:val="28"/>
+          <w:szCs w:val="72"/>
+        </w:rPr>
+      </w:pPr>
+    </w:p>
+    <w:p>
+      <w:pPr>
+        <w:spacing w:after="0" w:line="240" w:lineRule="auto"/>
+        <w:rPr>
+          <w:b/>
+          <w:sz w:val="28"/>
+          <w:szCs w:val="72"/>
+        </w:rPr>
+      </w:pPr>
+      <w:r>
+        <w:rPr>
+          <w:b/>
+          <w:sz w:val="28"/>
+          <w:szCs w:val="72"/>
+        </w:rPr>
+        <w:lastRenderedPageBreak/>
+        <w:t>User Interface:</w:t>
+      </w:r>
+    </w:p>
+    <w:p>
+      <w:pPr>
+        <w:spacing w:after="0" w:line="240" w:lineRule="auto"/>
+        <w:rPr>
+          <w:sz w:val="28"/>
+          <w:szCs w:val="72"/>
+        </w:rPr>
+      </w:pPr>
+      <w:r>
+        <w:rPr>
+          <w:b/>
+          <w:sz w:val="28"/>
+          <w:szCs w:val="72"/>
+        </w:rPr>
+        <w:tab/>
+      </w:r>
+      <w:r>
+        <w:rPr>
+          <w:sz w:val="28"/>
+          <w:szCs w:val="72"/>
+        </w:rPr>
+        <w:t>Flight Booking System consists of two types of users – Customer and Admin. Both uses graphical user interface. They can excess the application with different privileges given above in the feature and use cases.</w:t>
+      </w:r>
+    </w:p>
+    <w:p>
+      <w:pPr>
+        <w:spacing w:after="0" w:line="240" w:lineRule="auto"/>
+        <w:rPr>
+          <w:sz w:val="28"/>
+          <w:szCs w:val="72"/>
+        </w:rPr>
+      </w:pPr>
+    </w:p>
+    <w:p>
+      <w:pPr>
+        <w:spacing w:after="0" w:line="240" w:lineRule="auto"/>
+        <w:rPr>
+          <w:b/>
+          <w:sz w:val="28"/>
+          <w:szCs w:val="72"/>
+        </w:rPr>
+      </w:pPr>
+      <w:r>
+        <w:rPr>
+          <w:b/>
+          <w:sz w:val="28"/>
+          <w:szCs w:val="72"/>
+        </w:rPr>
+        <w:t>Hardware Interface:</w:t>
+      </w:r>
+    </w:p>
+    <w:p>
+      <w:pPr>
+        <w:spacing w:after="0" w:line="240" w:lineRule="auto"/>
+        <w:rPr>
+          <w:b/>
+          <w:sz w:val="28"/>
+          <w:szCs w:val="72"/>
+        </w:rPr>
+      </w:pPr>
+    </w:p>
+    <w:p>
+      <w:pPr>
+        <w:spacing w:after="0" w:line="240" w:lineRule="auto"/>
+        <w:rPr>
+          <w:b/>
+          <w:sz w:val="28"/>
+          <w:szCs w:val="72"/>
+        </w:rPr>
+      </w:pPr>
+      <w:r>
+        <w:rPr>
+          <w:b/>
+          <w:sz w:val="28"/>
+          <w:szCs w:val="72"/>
+        </w:rPr>
+        <w:t>Software Interface:</w:t>
+      </w:r>
+    </w:p>
+    <w:p>
+      <w:pPr>
+        <w:spacing w:after="0" w:line="240" w:lineRule="auto"/>
+        <w:rPr>
+          <w:sz w:val="28"/>
+          <w:szCs w:val="72"/>
+        </w:rPr>
+      </w:pPr>
+      <w:r>
+        <w:rPr>
+          <w:b/>
+          <w:sz w:val="28"/>
+          <w:szCs w:val="72"/>
+        </w:rPr>
+        <w:tab/>
+      </w:r>
+      <w:r>
+        <w:rPr>
+          <w:sz w:val="28"/>
+          <w:szCs w:val="72"/>
+        </w:rPr>
+        <w:t>The Product is designed in web based application through JSP, in windows. It will use MySQL for database. It will include HTML, java and JavaScript etc.</w:t>
+      </w:r>
+    </w:p>
+    <w:p>
+      <w:pPr>
+        <w:spacing w:after="0" w:line="240" w:lineRule="auto"/>
+        <w:rPr>
+          <w:sz w:val="28"/>
+          <w:szCs w:val="72"/>
+        </w:rPr>
+      </w:pPr>
+    </w:p>
+    <w:p>
+      <w:pPr>
+        <w:spacing w:after="0" w:line="240" w:lineRule="auto"/>
+        <w:rPr>
+          <w:b/>
+          <w:sz w:val="32"/>
+          <w:szCs w:val="72"/>
+        </w:rPr>
+      </w:pPr>
+      <w:r>
+        <w:rPr>
+          <w:b/>
+          <w:sz w:val="32"/>
+          <w:szCs w:val="72"/>
+        </w:rPr>
+        <w:t>FUNCTIONAL REQUIREMENTS:</w:t>
+      </w:r>
+    </w:p>
+    <w:p>
+      <w:pPr>
+        <w:spacing w:after="0" w:line="240" w:lineRule="auto"/>
+        <w:rPr>
+          <w:b/>
+          <w:sz w:val="32"/>
+          <w:szCs w:val="72"/>
+        </w:rPr>
+      </w:pPr>
+    </w:p>
+    <w:p>
+      <w:pPr>
+        <w:pStyle w:val="ListParagraph"/>
+        <w:numPr>
+          <w:ilvl w:val="0"/>
+          <w:numId w:val="3"/>
+        </w:numPr>
+        <w:autoSpaceDE w:val="0"/>
+        <w:autoSpaceDN w:val="0"/>
+        <w:adjustRightInd w:val="0"/>
+        <w:spacing w:after="0" w:line="240" w:lineRule="auto"/>
+        <w:rPr>
+          <w:rFonts w:cs="Times-Bold"/>
+          <w:b/>
+          <w:bCs/>
+          <w:sz w:val="28"/>
+          <w:szCs w:val="24"/>
+        </w:rPr>
+      </w:pPr>
+      <w:r>
+        <w:rPr>
+          <w:rFonts w:cs="Times-Bold"/>
+          <w:b/>
+          <w:bCs/>
+          <w:sz w:val="28"/>
+          <w:szCs w:val="24"/>
+        </w:rPr>
+        <w:t>User Registration</w:t>
+      </w:r>
+    </w:p>
+    <w:p>
+      <w:pPr>
+        <w:pStyle w:val="ListParagraph"/>
+        <w:numPr>
+          <w:ilvl w:val="1"/>
+          <w:numId w:val="3"/>
+        </w:numPr>
+        <w:autoSpaceDE w:val="0"/>
+        <w:autoSpaceDN w:val="0"/>
+        <w:adjustRightInd w:val="0"/>
+        <w:spacing w:after="0" w:line="240" w:lineRule="auto"/>
+        <w:rPr>
+          <w:rFonts w:cs="Times-Roman"/>
+          <w:sz w:val="28"/>
+          <w:szCs w:val="24"/>
+        </w:rPr>
+      </w:pPr>
+      <w:r>
+        <w:rPr>
+          <w:rFonts w:cs="Times-Bold"/>
+          <w:b/>
+          <w:bCs/>
+          <w:sz w:val="28"/>
+          <w:szCs w:val="24"/>
+        </w:rPr>
+        <w:t xml:space="preserve">Description: </w:t>
+      </w:r>
+      <w:r>
+        <w:rPr>
+          <w:rFonts w:cs="Times-Roman"/>
+          <w:sz w:val="28"/>
+          <w:szCs w:val="24"/>
+        </w:rPr>
+        <w:t>New student/examiner</w:t>
+      </w:r>
+      <w:r>
+        <w:rPr>
+          <w:rFonts w:cs="Times-Roman"/>
+          <w:sz w:val="28"/>
+          <w:szCs w:val="24"/>
+        </w:rPr>
+        <w:t xml:space="preserve"> has to register with necessary details to book a </w:t>
+      </w:r>
+      <w:r>
+        <w:rPr>
+          <w:rFonts w:cs="Times-Roman"/>
+          <w:sz w:val="28"/>
+          <w:szCs w:val="24"/>
+        </w:rPr>
+        <w:t xml:space="preserve">give/conduct </w:t>
+      </w:r>
+      <w:proofErr w:type="spellStart"/>
       <w:proofErr w:type="gramStart"/>
       <w:r>
         <w:rPr>
-          <w:sz w:val="28"/>
-          <w:szCs w:val="72"/>
-        </w:rPr>
-        <w:t>students</w:t>
-      </w:r>
+          <w:rFonts w:cs="Times-Roman"/>
+          <w:sz w:val="28"/>
+          <w:szCs w:val="24"/>
+        </w:rPr>
+        <w:t>a</w:t>
+      </w:r>
+      <w:proofErr w:type="spellEnd"/>
       <w:proofErr w:type="gramEnd"/>
       <w:r>
         <w:rPr>
-          <w:sz w:val="28"/>
-          <w:szCs w:val="72"/>
-        </w:rPr>
-        <w:t xml:space="preserve"> marks along with their information</w:t>
-      </w:r>
-    </w:p>
+          <w:rFonts w:cs="Times-Roman"/>
+          <w:sz w:val="28"/>
+          <w:szCs w:val="24"/>
+        </w:rPr>
+        <w:t xml:space="preserve"> exam</w:t>
+      </w:r>
+      <w:r>
+        <w:rPr>
+          <w:rFonts w:cs="Times-Roman"/>
+          <w:sz w:val="28"/>
+          <w:szCs w:val="24"/>
+        </w:rPr>
+        <w:t>.</w:t>
+      </w:r>
+    </w:p>
+    <w:p>
+      <w:pPr>
+        <w:pStyle w:val="ListParagraph"/>
+        <w:numPr>
+          <w:ilvl w:val="1"/>
+          <w:numId w:val="3"/>
+        </w:numPr>
+        <w:autoSpaceDE w:val="0"/>
+        <w:autoSpaceDN w:val="0"/>
+        <w:adjustRightInd w:val="0"/>
+        <w:spacing w:after="0" w:line="240" w:lineRule="auto"/>
+        <w:rPr>
+          <w:rFonts w:cs="Times-Roman"/>
+          <w:sz w:val="28"/>
+          <w:szCs w:val="24"/>
+        </w:rPr>
+      </w:pPr>
+      <w:r>
+        <w:rPr>
+          <w:rFonts w:cs="Times-Bold"/>
+          <w:b/>
+          <w:bCs/>
+          <w:sz w:val="28"/>
+          <w:szCs w:val="24"/>
+        </w:rPr>
+        <w:t xml:space="preserve">Actor: </w:t>
+      </w:r>
+      <w:r>
+        <w:rPr>
+          <w:rFonts w:cs="Times-Roman"/>
+          <w:sz w:val="28"/>
+          <w:szCs w:val="24"/>
+        </w:rPr>
+        <w:t>User</w:t>
+      </w:r>
+    </w:p>
+    <w:p>
+      <w:pPr>
+        <w:pStyle w:val="ListParagraph"/>
+        <w:numPr>
+          <w:ilvl w:val="1"/>
+          <w:numId w:val="3"/>
+        </w:numPr>
+        <w:autoSpaceDE w:val="0"/>
+        <w:autoSpaceDN w:val="0"/>
+        <w:adjustRightInd w:val="0"/>
+        <w:spacing w:after="0" w:line="240" w:lineRule="auto"/>
+        <w:rPr>
+          <w:rFonts w:cs="Times-Roman"/>
+          <w:sz w:val="28"/>
+          <w:szCs w:val="24"/>
+        </w:rPr>
+      </w:pPr>
+      <w:r>
+        <w:rPr>
+          <w:rFonts w:cs="Times-Bold"/>
+          <w:b/>
+          <w:bCs/>
+          <w:sz w:val="28"/>
+          <w:szCs w:val="24"/>
+        </w:rPr>
+        <w:t xml:space="preserve">Input: </w:t>
+      </w:r>
+      <w:r>
+        <w:rPr>
+          <w:rFonts w:cs="Times-Roman"/>
+          <w:sz w:val="28"/>
+          <w:szCs w:val="24"/>
+        </w:rPr>
+        <w:t>The user has to provide all the necessary</w:t>
+      </w:r>
+      <w:r>
+        <w:rPr>
+          <w:rFonts w:cs="Times-Roman"/>
+          <w:sz w:val="28"/>
+          <w:szCs w:val="24"/>
+        </w:rPr>
+        <w:t xml:space="preserve"> details present in the</w:t>
+      </w:r>
+      <w:r>
+        <w:rPr>
+          <w:rFonts w:cs="Times-Roman"/>
+          <w:sz w:val="28"/>
+          <w:szCs w:val="24"/>
+        </w:rPr>
+        <w:t xml:space="preserve"> regi</w:t>
+      </w:r>
+      <w:r>
+        <w:rPr>
+          <w:rFonts w:cs="Times-Roman"/>
+          <w:sz w:val="28"/>
+          <w:szCs w:val="24"/>
+        </w:rPr>
+        <w:t>stration form based on authorisation</w:t>
+      </w:r>
+      <w:r>
+        <w:rPr>
+          <w:rFonts w:cs="Times-Roman"/>
+          <w:sz w:val="28"/>
+          <w:szCs w:val="24"/>
+        </w:rPr>
+        <w:t>.</w:t>
+      </w:r>
+    </w:p>
+    <w:p>
+      <w:pPr>
+        <w:pStyle w:val="ListParagraph"/>
+        <w:numPr>
+          <w:ilvl w:val="1"/>
+          <w:numId w:val="3"/>
+        </w:numPr>
+        <w:autoSpaceDE w:val="0"/>
+        <w:autoSpaceDN w:val="0"/>
+        <w:adjustRightInd w:val="0"/>
+        <w:spacing w:after="0" w:line="240" w:lineRule="auto"/>
+        <w:rPr>
+          <w:rFonts w:cs="Times-Roman"/>
+          <w:sz w:val="28"/>
+          <w:szCs w:val="24"/>
+        </w:rPr>
+      </w:pPr>
+      <w:r>
+        <w:rPr>
+          <w:rFonts w:cs="Times-Bold"/>
+          <w:b/>
+          <w:bCs/>
+          <w:sz w:val="28"/>
+          <w:szCs w:val="24"/>
+        </w:rPr>
+        <w:t xml:space="preserve">Output: </w:t>
+      </w:r>
+      <w:r>
+        <w:rPr>
+          <w:rFonts w:cs="Times-Roman"/>
+          <w:sz w:val="28"/>
+          <w:szCs w:val="24"/>
+        </w:rPr>
+        <w:t>All the details entered will be verified and accepted by the system into the database.</w:t>
+      </w:r>
+    </w:p>
+    <w:p>
+      <w:pPr>
+        <w:pStyle w:val="ListParagraph"/>
+        <w:numPr>
+          <w:ilvl w:val="0"/>
+          <w:numId w:val="3"/>
+        </w:numPr>
+        <w:autoSpaceDE w:val="0"/>
+        <w:autoSpaceDN w:val="0"/>
+        <w:adjustRightInd w:val="0"/>
+        <w:spacing w:after="0" w:line="240" w:lineRule="auto"/>
+        <w:rPr>
+          <w:rFonts w:cs="Times-Roman"/>
+          <w:b/>
+          <w:sz w:val="28"/>
+          <w:szCs w:val="24"/>
+        </w:rPr>
+      </w:pPr>
+      <w:r>
+        <w:rPr>
+          <w:rFonts w:cs="Times-Roman"/>
+          <w:b/>
+          <w:sz w:val="28"/>
+          <w:szCs w:val="24"/>
+        </w:rPr>
+        <w:t>User Login</w:t>
+      </w:r>
+    </w:p>
+    <w:p>
+      <w:pPr>
+        <w:pStyle w:val="ListParagraph"/>
+        <w:numPr>
+          <w:ilvl w:val="1"/>
+          <w:numId w:val="3"/>
+        </w:numPr>
+        <w:autoSpaceDE w:val="0"/>
+        <w:autoSpaceDN w:val="0"/>
+        <w:adjustRightInd w:val="0"/>
+        <w:spacing w:after="0" w:line="240" w:lineRule="auto"/>
+        <w:rPr>
+          <w:rFonts w:cs="Times-Roman"/>
+          <w:sz w:val="28"/>
+          <w:szCs w:val="24"/>
+        </w:rPr>
+      </w:pPr>
+      <w:r>
+        <w:rPr>
+          <w:rFonts w:cs="Times-Bold"/>
+          <w:b/>
+          <w:bCs/>
+          <w:sz w:val="28"/>
+          <w:szCs w:val="24"/>
+        </w:rPr>
+        <w:t xml:space="preserve">Description: </w:t>
+      </w:r>
+      <w:r>
+        <w:rPr>
+          <w:rFonts w:cs="Times-Roman"/>
+          <w:sz w:val="28"/>
+          <w:szCs w:val="24"/>
+        </w:rPr>
+        <w:t>student/examiner/admin</w:t>
+      </w:r>
+      <w:r>
+        <w:rPr>
+          <w:rFonts w:cs="Times-Roman"/>
+          <w:sz w:val="28"/>
+          <w:szCs w:val="24"/>
+        </w:rPr>
+        <w:t xml:space="preserve"> </w:t>
+      </w:r>
+      <w:r>
+        <w:rPr>
+          <w:rFonts w:cs="Times-Roman"/>
+          <w:sz w:val="28"/>
+          <w:szCs w:val="24"/>
+        </w:rPr>
+        <w:t>logs in to the application</w:t>
+      </w:r>
+    </w:p>
+    <w:p>
+      <w:pPr>
+        <w:pStyle w:val="ListParagraph"/>
+        <w:numPr>
+          <w:ilvl w:val="1"/>
+          <w:numId w:val="3"/>
+        </w:numPr>
+        <w:autoSpaceDE w:val="0"/>
+        <w:autoSpaceDN w:val="0"/>
+        <w:adjustRightInd w:val="0"/>
+        <w:spacing w:after="0" w:line="240" w:lineRule="auto"/>
+        <w:rPr>
+          <w:rFonts w:cs="Times-Roman"/>
+          <w:sz w:val="28"/>
+          <w:szCs w:val="24"/>
+        </w:rPr>
+      </w:pPr>
+      <w:r>
+        <w:rPr>
+          <w:rFonts w:cs="Times-Bold"/>
+          <w:b/>
+          <w:bCs/>
+          <w:sz w:val="28"/>
+          <w:szCs w:val="24"/>
+        </w:rPr>
+        <w:t xml:space="preserve">Actor: </w:t>
+      </w:r>
+      <w:r>
+        <w:rPr>
+          <w:rFonts w:cs="Times-Roman"/>
+          <w:sz w:val="28"/>
+          <w:szCs w:val="24"/>
+        </w:rPr>
+        <w:t>User</w:t>
+      </w:r>
+      <w:r>
+        <w:rPr>
+          <w:rFonts w:cs="Times-Roman"/>
+          <w:sz w:val="28"/>
+          <w:szCs w:val="24"/>
+        </w:rPr>
+        <w:t>-(</w:t>
+      </w:r>
+      <w:r>
+        <w:rPr>
+          <w:rFonts w:cs="Times-Roman"/>
+          <w:sz w:val="28"/>
+          <w:szCs w:val="24"/>
+        </w:rPr>
+        <w:t xml:space="preserve"> </w:t>
+      </w:r>
+      <w:r>
+        <w:rPr>
+          <w:rFonts w:cs="Times-Roman"/>
+          <w:sz w:val="28"/>
+          <w:szCs w:val="24"/>
+        </w:rPr>
+        <w:t>student/examiner/admin)</w:t>
+      </w:r>
+    </w:p>
+    <w:p>
+      <w:pPr>
+        <w:pStyle w:val="ListParagraph"/>
+        <w:numPr>
+          <w:ilvl w:val="1"/>
+          <w:numId w:val="3"/>
+        </w:numPr>
+        <w:autoSpaceDE w:val="0"/>
+        <w:autoSpaceDN w:val="0"/>
+        <w:adjustRightInd w:val="0"/>
+        <w:spacing w:after="0" w:line="240" w:lineRule="auto"/>
+        <w:rPr>
+          <w:rFonts w:cs="Times-Roman"/>
+          <w:sz w:val="28"/>
+          <w:szCs w:val="24"/>
+        </w:rPr>
+      </w:pPr>
+      <w:r>
+        <w:rPr>
+          <w:rFonts w:cs="Times-Bold"/>
+          <w:b/>
+          <w:bCs/>
+          <w:sz w:val="28"/>
+          <w:szCs w:val="24"/>
+        </w:rPr>
+        <w:t xml:space="preserve">Input: </w:t>
+      </w:r>
+      <w:r>
+        <w:rPr>
+          <w:rFonts w:cs="Times-Roman"/>
+          <w:sz w:val="28"/>
+          <w:szCs w:val="24"/>
+        </w:rPr>
+        <w:t xml:space="preserve">The user </w:t>
+      </w:r>
+      <w:r>
+        <w:rPr>
+          <w:rFonts w:cs="Times-Roman"/>
+          <w:sz w:val="28"/>
+          <w:szCs w:val="24"/>
+        </w:rPr>
+        <w:t>provides User Id and password for login</w:t>
+      </w:r>
+    </w:p>
+    <w:p>
+      <w:pPr>
+        <w:pStyle w:val="ListParagraph"/>
+        <w:numPr>
+          <w:ilvl w:val="1"/>
+          <w:numId w:val="3"/>
+        </w:numPr>
+        <w:autoSpaceDE w:val="0"/>
+        <w:autoSpaceDN w:val="0"/>
+        <w:adjustRightInd w:val="0"/>
+        <w:spacing w:after="0" w:line="240" w:lineRule="auto"/>
+        <w:rPr>
+          <w:rFonts w:cs="Times-Roman"/>
+          <w:sz w:val="28"/>
+          <w:szCs w:val="24"/>
+        </w:rPr>
+      </w:pPr>
+      <w:r>
+        <w:rPr>
+          <w:rFonts w:cs="Times-Bold"/>
+          <w:b/>
+          <w:bCs/>
+          <w:sz w:val="28"/>
+          <w:szCs w:val="24"/>
+        </w:rPr>
+        <w:t xml:space="preserve">Output: </w:t>
+      </w:r>
+      <w:r>
+        <w:rPr>
+          <w:rFonts w:cs="Times-Roman"/>
+          <w:sz w:val="28"/>
+          <w:szCs w:val="24"/>
+        </w:rPr>
+        <w:t>User will be verified for authentication with the provided credentials. If those are matched, user is logged in. Otherwise, application returns login page with message of invalid credentials.</w:t>
+      </w:r>
+    </w:p>
+    <w:p>
+      <w:pPr>
+        <w:autoSpaceDE w:val="0"/>
+        <w:autoSpaceDN w:val="0"/>
+        <w:adjustRightInd w:val="0"/>
+        <w:spacing w:after="0" w:line="240" w:lineRule="auto"/>
+        <w:rPr>
+          <w:rFonts w:cs="Times-Roman"/>
+          <w:sz w:val="28"/>
+          <w:szCs w:val="24"/>
+        </w:rPr>
+      </w:pPr>
+    </w:p>
+    <w:p>
+      <w:pPr>
+        <w:pStyle w:val="ListParagraph"/>
+        <w:numPr>
+          <w:ilvl w:val="0"/>
+          <w:numId w:val="3"/>
+        </w:numPr>
+        <w:autoSpaceDE w:val="0"/>
+        <w:autoSpaceDN w:val="0"/>
+        <w:adjustRightInd w:val="0"/>
+        <w:spacing w:after="0" w:line="240" w:lineRule="auto"/>
+        <w:rPr>
+          <w:rFonts w:cs="Times-Roman"/>
+          <w:b/>
+          <w:sz w:val="28"/>
+          <w:szCs w:val="24"/>
+        </w:rPr>
+      </w:pPr>
+      <w:r>
+        <w:rPr>
+          <w:rFonts w:cs="Times-Roman"/>
+          <w:b/>
+          <w:sz w:val="28"/>
+          <w:szCs w:val="24"/>
+        </w:rPr>
+        <w:t>Contact Us</w:t>
+      </w:r>
+    </w:p>
+    <w:p>
+      <w:pPr>
+        <w:pStyle w:val="ListParagraph"/>
+        <w:numPr>
+          <w:ilvl w:val="1"/>
+          <w:numId w:val="3"/>
+        </w:numPr>
+        <w:autoSpaceDE w:val="0"/>
+        <w:autoSpaceDN w:val="0"/>
+        <w:adjustRightInd w:val="0"/>
+        <w:spacing w:after="0" w:line="240" w:lineRule="auto"/>
+        <w:rPr>
+          <w:rFonts w:cs="Times-Roman"/>
+          <w:sz w:val="28"/>
+          <w:szCs w:val="24"/>
+        </w:rPr>
+      </w:pPr>
+      <w:r>
+        <w:rPr>
+          <w:rFonts w:cs="Times-Bold"/>
+          <w:b/>
+          <w:bCs/>
+          <w:sz w:val="28"/>
+          <w:szCs w:val="24"/>
+        </w:rPr>
+        <w:t xml:space="preserve">Description: </w:t>
+      </w:r>
+      <w:r>
+        <w:rPr>
+          <w:rFonts w:cs="Times-Roman"/>
+          <w:sz w:val="28"/>
+          <w:szCs w:val="24"/>
+        </w:rPr>
+        <w:t>student contacts the admin for any information or any complaint.</w:t>
+      </w:r>
+    </w:p>
+    <w:p>
+      <w:pPr>
+        <w:pStyle w:val="ListParagraph"/>
+        <w:numPr>
+          <w:ilvl w:val="1"/>
+          <w:numId w:val="3"/>
+        </w:numPr>
+        <w:autoSpaceDE w:val="0"/>
+        <w:autoSpaceDN w:val="0"/>
+        <w:adjustRightInd w:val="0"/>
+        <w:spacing w:after="0" w:line="240" w:lineRule="auto"/>
+        <w:rPr>
+          <w:rFonts w:cs="Times-Roman"/>
+          <w:sz w:val="28"/>
+          <w:szCs w:val="24"/>
+        </w:rPr>
+      </w:pPr>
+      <w:r>
+        <w:rPr>
+          <w:rFonts w:cs="Times-Bold"/>
+          <w:b/>
+          <w:bCs/>
+          <w:sz w:val="28"/>
+          <w:szCs w:val="24"/>
+        </w:rPr>
+        <w:t xml:space="preserve">Actor: </w:t>
+      </w:r>
+      <w:r>
+        <w:rPr>
+          <w:rFonts w:cs="Times-Roman"/>
+          <w:sz w:val="28"/>
+          <w:szCs w:val="24"/>
+        </w:rPr>
+        <w:t>student</w:t>
+      </w:r>
+    </w:p>
+    <w:p>
+      <w:pPr>
+        <w:pStyle w:val="ListParagraph"/>
+        <w:numPr>
+          <w:ilvl w:val="1"/>
+          <w:numId w:val="3"/>
+        </w:numPr>
+        <w:autoSpaceDE w:val="0"/>
+        <w:autoSpaceDN w:val="0"/>
+        <w:adjustRightInd w:val="0"/>
+        <w:spacing w:after="0" w:line="240" w:lineRule="auto"/>
+        <w:rPr>
+          <w:rFonts w:cs="Times-Roman"/>
+          <w:sz w:val="28"/>
+          <w:szCs w:val="24"/>
+        </w:rPr>
+      </w:pPr>
+      <w:r>
+        <w:rPr>
+          <w:rFonts w:cs="Times-Bold"/>
+          <w:b/>
+          <w:bCs/>
+          <w:sz w:val="28"/>
+          <w:szCs w:val="24"/>
+        </w:rPr>
+        <w:t xml:space="preserve">Input: </w:t>
+      </w:r>
+      <w:r>
+        <w:rPr>
+          <w:rFonts w:cs="Times-Roman"/>
+          <w:sz w:val="28"/>
+          <w:szCs w:val="24"/>
+        </w:rPr>
+        <w:t>User enters the complaint information with his credentials</w:t>
+      </w:r>
+      <w:r>
+        <w:rPr>
+          <w:rFonts w:cs="Times-Roman"/>
+          <w:sz w:val="28"/>
+          <w:szCs w:val="24"/>
+        </w:rPr>
+        <w:t>.</w:t>
+      </w:r>
+    </w:p>
+    <w:p>
+      <w:pPr>
+        <w:pStyle w:val="ListParagraph"/>
+        <w:numPr>
+          <w:ilvl w:val="1"/>
+          <w:numId w:val="3"/>
+        </w:numPr>
+        <w:autoSpaceDE w:val="0"/>
+        <w:autoSpaceDN w:val="0"/>
+        <w:adjustRightInd w:val="0"/>
+        <w:spacing w:after="0" w:line="240" w:lineRule="auto"/>
+        <w:rPr>
+          <w:rFonts w:cs="Times-Roman"/>
+          <w:sz w:val="28"/>
+          <w:szCs w:val="24"/>
+        </w:rPr>
+      </w:pPr>
+      <w:r>
+        <w:rPr>
+          <w:rFonts w:cs="Times-Bold"/>
+          <w:b/>
+          <w:bCs/>
+          <w:sz w:val="28"/>
+          <w:szCs w:val="24"/>
+        </w:rPr>
+        <w:t xml:space="preserve">Output: </w:t>
+      </w:r>
+      <w:r>
+        <w:rPr>
+          <w:rFonts w:cs="Times-Roman"/>
+          <w:sz w:val="28"/>
+          <w:szCs w:val="24"/>
+        </w:rPr>
+        <w:t>The Application generate a complaint Id after user is verified and information is provided to Admin to resolve</w:t>
+      </w:r>
+      <w:r>
+        <w:rPr>
+          <w:rFonts w:cs="Times-Roman"/>
+          <w:sz w:val="28"/>
+          <w:szCs w:val="24"/>
+        </w:rPr>
+        <w:t>.</w:t>
+      </w:r>
+    </w:p>
+    <w:p>
+      <w:pPr>
+        <w:pStyle w:val="ListParagraph"/>
+        <w:autoSpaceDE w:val="0"/>
+        <w:autoSpaceDN w:val="0"/>
+        <w:adjustRightInd w:val="0"/>
+        <w:spacing w:after="0" w:line="240" w:lineRule="auto"/>
+        <w:ind w:left="1440"/>
+        <w:rPr>
+          <w:rFonts w:cs="Times-Roman"/>
+          <w:b/>
+          <w:sz w:val="28"/>
+          <w:szCs w:val="24"/>
+        </w:rPr>
+      </w:pPr>
+    </w:p>
+    <w:p>
+      <w:pPr>
+        <w:autoSpaceDE w:val="0"/>
+        <w:autoSpaceDN w:val="0"/>
+        <w:adjustRightInd w:val="0"/>
+        <w:spacing w:after="0" w:line="240" w:lineRule="auto"/>
+        <w:rPr>
+          <w:rFonts w:cs="Times-Roman"/>
+          <w:b/>
+          <w:sz w:val="28"/>
+          <w:szCs w:val="24"/>
+        </w:rPr>
+      </w:pPr>
+    </w:p>
+    <w:p>
+      <w:pPr>
+        <w:spacing w:after="0" w:line="240" w:lineRule="auto"/>
+        <w:rPr>
+          <w:sz w:val="28"/>
+          <w:szCs w:val="72"/>
+        </w:rPr>
+      </w:pPr>
+      <w:r>
+        <w:rPr>
+          <w:b/>
+          <w:sz w:val="28"/>
+          <w:szCs w:val="72"/>
+        </w:rPr>
+        <w:tab/>
+      </w:r>
+    </w:p>
+    <w:p/>
     <w:sectPr>
       <w:pgSz w:w="12240" w:h="15840"/>
       <w:pgMar w:top="1440" w:right="1440" w:bottom="1440" w:left="1440" w:header="720" w:footer="720" w:gutter="0"/>
@@ -1608,6 +2621,97 @@
 <file path=word/numbering.xml><?xml version="1.0" encoding="utf-8"?>
 <w:numbering xmlns:wpc="http://schemas.microsoft.com/office/word/2010/wordprocessingCanvas" xmlns:mc="http://schemas.openxmlformats.org/markup-compatibility/2006" xmlns:o="urn:schemas-microsoft-com:office:office" xmlns:r="http://schemas.openxmlformats.org/officeDocument/2006/relationships" xmlns:m="http://schemas.openxmlformats.org/officeDocument/2006/math" xmlns:v="urn:schemas-microsoft-com:vml" xmlns:wp14="http://schemas.microsoft.com/office/word/2010/wordprocessingDrawing" xmlns:wp="http://schemas.openxmlformats.org/drawingml/2006/wordprocessingDrawing" xmlns:w10="urn:schemas-microsoft-com:office:word" xmlns:w="http://schemas.openxmlformats.org/wordprocessingml/2006/main" xmlns:w14="http://schemas.microsoft.com/office/word/2010/wordml" xmlns:w15="http://schemas.microsoft.com/office/word/2012/wordml" xmlns:wpg="http://schemas.microsoft.com/office/word/2010/wordprocessingGroup" xmlns:wpi="http://schemas.microsoft.com/office/word/2010/wordprocessingInk" xmlns:wne="http://schemas.microsoft.com/office/word/2006/wordml" xmlns:wps="http://schemas.microsoft.com/office/word/2010/wordprocessingShape" mc:Ignorable="w14 w15 wp14">
   <w:abstractNum w:abstractNumId="0" w15:restartNumberingAfterBreak="0">
+    <w:nsid w:val="0C570487"/>
+    <w:multiLevelType w:val="hybridMultilevel"/>
+    <w:tmpl w:val="4918AB34"/>
+    <w:lvl w:ilvl="0" w:tplc="4009000F">
+      <w:start w:val="1"/>
+      <w:numFmt w:val="decimal"/>
+      <w:lvlText w:val="%1."/>
+      <w:lvlJc w:val="left"/>
+      <w:pPr>
+        <w:ind w:left="720" w:hanging="360"/>
+      </w:pPr>
+      <w:rPr>
+        <w:rFonts w:hint="default"/>
+      </w:rPr>
+    </w:lvl>
+    <w:lvl w:ilvl="1" w:tplc="64463CC8">
+      <w:numFmt w:val="bullet"/>
+      <w:lvlText w:val="•"/>
+      <w:lvlJc w:val="left"/>
+      <w:pPr>
+        <w:ind w:left="1440" w:hanging="360"/>
+      </w:pPr>
+      <w:rPr>
+        <w:rFonts w:ascii="Calibri" w:eastAsiaTheme="minorHAnsi" w:hAnsi="Calibri" w:cs="Symbol" w:hint="default"/>
+      </w:rPr>
+    </w:lvl>
+    <w:lvl w:ilvl="2" w:tplc="4009001B" w:tentative="1">
+      <w:start w:val="1"/>
+      <w:numFmt w:val="lowerRoman"/>
+      <w:lvlText w:val="%3."/>
+      <w:lvlJc w:val="right"/>
+      <w:pPr>
+        <w:ind w:left="2160" w:hanging="180"/>
+      </w:pPr>
+    </w:lvl>
+    <w:lvl w:ilvl="3" w:tplc="4009000F" w:tentative="1">
+      <w:start w:val="1"/>
+      <w:numFmt w:val="decimal"/>
+      <w:lvlText w:val="%4."/>
+      <w:lvlJc w:val="left"/>
+      <w:pPr>
+        <w:ind w:left="2880" w:hanging="360"/>
+      </w:pPr>
+    </w:lvl>
+    <w:lvl w:ilvl="4" w:tplc="40090019" w:tentative="1">
+      <w:start w:val="1"/>
+      <w:numFmt w:val="lowerLetter"/>
+      <w:lvlText w:val="%5."/>
+      <w:lvlJc w:val="left"/>
+      <w:pPr>
+        <w:ind w:left="3600" w:hanging="360"/>
+      </w:pPr>
+    </w:lvl>
+    <w:lvl w:ilvl="5" w:tplc="4009001B" w:tentative="1">
+      <w:start w:val="1"/>
+      <w:numFmt w:val="lowerRoman"/>
+      <w:lvlText w:val="%6."/>
+      <w:lvlJc w:val="right"/>
+      <w:pPr>
+        <w:ind w:left="4320" w:hanging="180"/>
+      </w:pPr>
+    </w:lvl>
+    <w:lvl w:ilvl="6" w:tplc="4009000F" w:tentative="1">
+      <w:start w:val="1"/>
+      <w:numFmt w:val="decimal"/>
+      <w:lvlText w:val="%7."/>
+      <w:lvlJc w:val="left"/>
+      <w:pPr>
+        <w:ind w:left="5040" w:hanging="360"/>
+      </w:pPr>
+    </w:lvl>
+    <w:lvl w:ilvl="7" w:tplc="40090019" w:tentative="1">
+      <w:start w:val="1"/>
+      <w:numFmt w:val="lowerLetter"/>
+      <w:lvlText w:val="%8."/>
+      <w:lvlJc w:val="left"/>
+      <w:pPr>
+        <w:ind w:left="5760" w:hanging="360"/>
+      </w:pPr>
+    </w:lvl>
+    <w:lvl w:ilvl="8" w:tplc="4009001B" w:tentative="1">
+      <w:start w:val="1"/>
+      <w:numFmt w:val="lowerRoman"/>
+      <w:lvlText w:val="%9."/>
+      <w:lvlJc w:val="right"/>
+      <w:pPr>
+        <w:ind w:left="6480" w:hanging="180"/>
+      </w:pPr>
+    </w:lvl>
+  </w:abstractNum>
+  <w:abstractNum w:abstractNumId="1" w15:restartNumberingAfterBreak="0">
     <w:nsid w:val="5B546A68"/>
     <w:multiLevelType w:val="hybridMultilevel"/>
     <w:tmpl w:val="B54CA27C"/>
@@ -1720,7 +2824,126 @@
       </w:rPr>
     </w:lvl>
   </w:abstractNum>
+  <w:abstractNum w:abstractNumId="2" w15:restartNumberingAfterBreak="0">
+    <w:nsid w:val="64FD0321"/>
+    <w:multiLevelType w:val="hybridMultilevel"/>
+    <w:tmpl w:val="5BA2ACD2"/>
+    <w:lvl w:ilvl="0" w:tplc="40090009">
+      <w:start w:val="1"/>
+      <w:numFmt w:val="bullet"/>
+      <w:lvlText w:val=""/>
+      <w:lvlJc w:val="left"/>
+      <w:pPr>
+        <w:ind w:left="1440" w:hanging="360"/>
+      </w:pPr>
+      <w:rPr>
+        <w:rFonts w:ascii="Wingdings" w:hAnsi="Wingdings" w:hint="default"/>
+      </w:rPr>
+    </w:lvl>
+    <w:lvl w:ilvl="1" w:tplc="40090003" w:tentative="1">
+      <w:start w:val="1"/>
+      <w:numFmt w:val="bullet"/>
+      <w:lvlText w:val="o"/>
+      <w:lvlJc w:val="left"/>
+      <w:pPr>
+        <w:ind w:left="2160" w:hanging="360"/>
+      </w:pPr>
+      <w:rPr>
+        <w:rFonts w:ascii="Courier New" w:hAnsi="Courier New" w:cs="Courier New" w:hint="default"/>
+      </w:rPr>
+    </w:lvl>
+    <w:lvl w:ilvl="2" w:tplc="40090005" w:tentative="1">
+      <w:start w:val="1"/>
+      <w:numFmt w:val="bullet"/>
+      <w:lvlText w:val=""/>
+      <w:lvlJc w:val="left"/>
+      <w:pPr>
+        <w:ind w:left="2880" w:hanging="360"/>
+      </w:pPr>
+      <w:rPr>
+        <w:rFonts w:ascii="Wingdings" w:hAnsi="Wingdings" w:hint="default"/>
+      </w:rPr>
+    </w:lvl>
+    <w:lvl w:ilvl="3" w:tplc="40090001" w:tentative="1">
+      <w:start w:val="1"/>
+      <w:numFmt w:val="bullet"/>
+      <w:lvlText w:val=""/>
+      <w:lvlJc w:val="left"/>
+      <w:pPr>
+        <w:ind w:left="3600" w:hanging="360"/>
+      </w:pPr>
+      <w:rPr>
+        <w:rFonts w:ascii="Symbol" w:hAnsi="Symbol" w:hint="default"/>
+      </w:rPr>
+    </w:lvl>
+    <w:lvl w:ilvl="4" w:tplc="40090003" w:tentative="1">
+      <w:start w:val="1"/>
+      <w:numFmt w:val="bullet"/>
+      <w:lvlText w:val="o"/>
+      <w:lvlJc w:val="left"/>
+      <w:pPr>
+        <w:ind w:left="4320" w:hanging="360"/>
+      </w:pPr>
+      <w:rPr>
+        <w:rFonts w:ascii="Courier New" w:hAnsi="Courier New" w:cs="Courier New" w:hint="default"/>
+      </w:rPr>
+    </w:lvl>
+    <w:lvl w:ilvl="5" w:tplc="40090005" w:tentative="1">
+      <w:start w:val="1"/>
+      <w:numFmt w:val="bullet"/>
+      <w:lvlText w:val=""/>
+      <w:lvlJc w:val="left"/>
+      <w:pPr>
+        <w:ind w:left="5040" w:hanging="360"/>
+      </w:pPr>
+      <w:rPr>
+        <w:rFonts w:ascii="Wingdings" w:hAnsi="Wingdings" w:hint="default"/>
+      </w:rPr>
+    </w:lvl>
+    <w:lvl w:ilvl="6" w:tplc="40090001" w:tentative="1">
+      <w:start w:val="1"/>
+      <w:numFmt w:val="bullet"/>
+      <w:lvlText w:val=""/>
+      <w:lvlJc w:val="left"/>
+      <w:pPr>
+        <w:ind w:left="5760" w:hanging="360"/>
+      </w:pPr>
+      <w:rPr>
+        <w:rFonts w:ascii="Symbol" w:hAnsi="Symbol" w:hint="default"/>
+      </w:rPr>
+    </w:lvl>
+    <w:lvl w:ilvl="7" w:tplc="40090003" w:tentative="1">
+      <w:start w:val="1"/>
+      <w:numFmt w:val="bullet"/>
+      <w:lvlText w:val="o"/>
+      <w:lvlJc w:val="left"/>
+      <w:pPr>
+        <w:ind w:left="6480" w:hanging="360"/>
+      </w:pPr>
+      <w:rPr>
+        <w:rFonts w:ascii="Courier New" w:hAnsi="Courier New" w:cs="Courier New" w:hint="default"/>
+      </w:rPr>
+    </w:lvl>
+    <w:lvl w:ilvl="8" w:tplc="40090005" w:tentative="1">
+      <w:start w:val="1"/>
+      <w:numFmt w:val="bullet"/>
+      <w:lvlText w:val=""/>
+      <w:lvlJc w:val="left"/>
+      <w:pPr>
+        <w:ind w:left="7200" w:hanging="360"/>
+      </w:pPr>
+      <w:rPr>
+        <w:rFonts w:ascii="Wingdings" w:hAnsi="Wingdings" w:hint="default"/>
+      </w:rPr>
+    </w:lvl>
+  </w:abstractNum>
   <w:num w:numId="1">
+    <w:abstractNumId w:val="1"/>
+  </w:num>
+  <w:num w:numId="2">
+    <w:abstractNumId w:val="2"/>
+  </w:num>
+  <w:num w:numId="3">
     <w:abstractNumId w:val="0"/>
   </w:num>
 </w:numbering>

</xml_diff>

<commit_message>
Added Technologies discription In Documentation
</commit_message>
<xml_diff>
--- a/OnlineExam_Documentation.docx
+++ b/OnlineExam_Documentation.docx
@@ -50,6 +50,62 @@
           <w:szCs w:val="72"/>
         </w:rPr>
         <w:t>Report – Phase I</w:t>
+      </w:r>
+    </w:p>
+    <w:p/>
+    <w:p/>
+    <w:p/>
+    <w:p/>
+    <w:p>
+      <w:r>
+        <w:t xml:space="preserve">                                                               </w:t>
+      </w:r>
+      <w:r>
+        <w:rPr>
+          <w:noProof/>
+          <w:lang w:val="en-US"/>
+        </w:rPr>
+        <w:drawing>
+          <wp:inline distT="0" distB="0" distL="0" distR="0">
+            <wp:extent cx="2019300" cy="1905000"/>
+            <wp:effectExtent l="0" t="0" r="0" b="0"/>
+            <wp:docPr id="2" name="Picture 2"/>
+            <wp:cNvGraphicFramePr>
+              <a:graphicFrameLocks xmlns:a="http://schemas.openxmlformats.org/drawingml/2006/main" noChangeAspect="1"/>
+            </wp:cNvGraphicFramePr>
+            <a:graphic xmlns:a="http://schemas.openxmlformats.org/drawingml/2006/main">
+              <a:graphicData uri="http://schemas.openxmlformats.org/drawingml/2006/picture">
+                <pic:pic xmlns:pic="http://schemas.openxmlformats.org/drawingml/2006/picture">
+                  <pic:nvPicPr>
+                    <pic:cNvPr id="2" name="IIITGLogo.jpg"/>
+                    <pic:cNvPicPr/>
+                  </pic:nvPicPr>
+                  <pic:blipFill>
+                    <a:blip r:embed="rId5">
+                      <a:extLst>
+                        <a:ext uri="{28A0092B-C50C-407E-A947-70E740481C1C}">
+                          <a14:useLocalDpi xmlns:a14="http://schemas.microsoft.com/office/drawing/2010/main" val="0"/>
+                        </a:ext>
+                      </a:extLst>
+                    </a:blip>
+                    <a:stretch>
+                      <a:fillRect/>
+                    </a:stretch>
+                  </pic:blipFill>
+                  <pic:spPr>
+                    <a:xfrm>
+                      <a:off x="0" y="0"/>
+                      <a:ext cx="2019300" cy="1905000"/>
+                    </a:xfrm>
+                    <a:prstGeom prst="rect">
+                      <a:avLst/>
+                    </a:prstGeom>
+                  </pic:spPr>
+                </pic:pic>
+              </a:graphicData>
+            </a:graphic>
+          </wp:inline>
+        </w:drawing>
       </w:r>
     </w:p>
     <w:p/>
@@ -61,11 +117,6 @@
     <w:p/>
     <w:p/>
     <w:p/>
-    <w:p/>
-    <w:p/>
-    <w:p/>
-    <w:p/>
-    <w:p/>
     <w:p>
       <w:pPr>
         <w:spacing w:after="0"/>
@@ -172,7 +223,6 @@
           <w:sz w:val="32"/>
           <w:szCs w:val="72"/>
         </w:rPr>
-        <w:lastRenderedPageBreak/>
         <w:t>INTRODUCTION</w:t>
       </w:r>
     </w:p>
@@ -234,69 +284,6 @@
       </w:r>
     </w:p>
     <w:p/>
-    <w:p/>
-    <w:p>
-      <w:pPr>
-        <w:spacing w:after="0"/>
-        <w:rPr>
-          <w:b/>
-          <w:sz w:val="32"/>
-          <w:szCs w:val="72"/>
-        </w:rPr>
-      </w:pPr>
-      <w:r>
-        <w:rPr>
-          <w:b/>
-          <w:sz w:val="32"/>
-          <w:szCs w:val="72"/>
-        </w:rPr>
-        <w:t>Tools used for modelling different diagrams:</w:t>
-      </w:r>
-    </w:p>
-    <w:p>
-      <w:pPr>
-        <w:pStyle w:val="ListParagraph"/>
-        <w:numPr>
-          <w:ilvl w:val="0"/>
-          <w:numId w:val="1"/>
-        </w:numPr>
-        <w:spacing w:after="0"/>
-        <w:rPr>
-          <w:sz w:val="28"/>
-          <w:szCs w:val="72"/>
-          <w:u w:val="single"/>
-        </w:rPr>
-      </w:pPr>
-      <w:r>
-        <w:rPr>
-          <w:sz w:val="28"/>
-          <w:szCs w:val="72"/>
-        </w:rPr>
-        <w:t>ArgoUML for use case diagram ,class diagram</w:t>
-      </w:r>
-    </w:p>
-    <w:p>
-      <w:pPr>
-        <w:pStyle w:val="ListParagraph"/>
-        <w:numPr>
-          <w:ilvl w:val="0"/>
-          <w:numId w:val="1"/>
-        </w:numPr>
-        <w:spacing w:after="0"/>
-        <w:rPr>
-          <w:sz w:val="28"/>
-          <w:szCs w:val="72"/>
-          <w:u w:val="single"/>
-        </w:rPr>
-      </w:pPr>
-      <w:r>
-        <w:rPr>
-          <w:sz w:val="28"/>
-          <w:szCs w:val="72"/>
-        </w:rPr>
-        <w:t xml:space="preserve">Visual paradigm for sequence, state, and activity diagrams and Data flow diagrams. </w:t>
-      </w:r>
-    </w:p>
     <w:p>
       <w:pPr>
         <w:spacing w:after="0"/>
@@ -653,6 +640,7 @@
           <w:sz w:val="28"/>
           <w:szCs w:val="72"/>
         </w:rPr>
+        <w:lastRenderedPageBreak/>
         <w:tab/>
       </w:r>
       <w:r>
@@ -701,7 +689,6 @@
           <w:sz w:val="28"/>
           <w:szCs w:val="72"/>
         </w:rPr>
-        <w:lastRenderedPageBreak/>
         <w:tab/>
         <w:t>-Update any answer</w:t>
       </w:r>
@@ -920,7 +907,7 @@
                     <pic:cNvPicPr/>
                   </pic:nvPicPr>
                   <pic:blipFill>
-                    <a:blip r:embed="rId5">
+                    <a:blip r:embed="rId6">
                       <a:extLst>
                         <a:ext uri="{28A0092B-C50C-407E-A947-70E740481C1C}">
                           <a14:useLocalDpi xmlns:a14="http://schemas.microsoft.com/office/drawing/2010/main" val="0"/>
@@ -965,447 +952,473 @@
         <w:lastRenderedPageBreak/>
         <w:t xml:space="preserve">          Fig. 1 Use case –Online Examination System</w:t>
       </w:r>
+    </w:p>
+    <w:p/>
+    <w:p/>
+    <w:p>
+      <w:pPr>
+        <w:spacing w:after="0" w:line="240" w:lineRule="auto"/>
+        <w:ind w:left="720"/>
+        <w:rPr>
+          <w:sz w:val="28"/>
+          <w:szCs w:val="72"/>
+        </w:rPr>
+      </w:pPr>
+      <w:r>
+        <w:rPr>
+          <w:b/>
+          <w:sz w:val="28"/>
+          <w:szCs w:val="72"/>
+        </w:rPr>
+        <w:t>Home Page</w:t>
+      </w:r>
+      <w:r>
+        <w:rPr>
+          <w:sz w:val="28"/>
+          <w:szCs w:val="72"/>
+        </w:rPr>
+        <w:t>: L</w:t>
+      </w:r>
+      <w:r>
+        <w:rPr>
+          <w:sz w:val="28"/>
+          <w:szCs w:val="72"/>
+        </w:rPr>
+        <w:t>ike all</w:t>
+      </w:r>
+      <w:r>
+        <w:rPr>
+          <w:sz w:val="28"/>
+          <w:szCs w:val="72"/>
+        </w:rPr>
+        <w:t xml:space="preserve"> websites available onlin</w:t>
+      </w:r>
+      <w:r>
+        <w:rPr>
+          <w:sz w:val="28"/>
+          <w:szCs w:val="72"/>
+        </w:rPr>
+        <w:t xml:space="preserve">e, the user can access the user </w:t>
+      </w:r>
+      <w:r>
+        <w:rPr>
+          <w:sz w:val="28"/>
+          <w:szCs w:val="72"/>
+        </w:rPr>
+        <w:t>home page of the Flight Booking System website, after he log</w:t>
+      </w:r>
+      <w:r>
+        <w:rPr>
+          <w:sz w:val="28"/>
+          <w:szCs w:val="72"/>
+        </w:rPr>
+        <w:t xml:space="preserve">s into the system. Here, if he is a student then he can search for exams and he can select </w:t>
+      </w:r>
+      <w:proofErr w:type="spellStart"/>
+      <w:proofErr w:type="gramStart"/>
+      <w:r>
+        <w:rPr>
+          <w:sz w:val="28"/>
+          <w:szCs w:val="72"/>
+        </w:rPr>
+        <w:t>a</w:t>
+      </w:r>
+      <w:proofErr w:type="spellEnd"/>
+      <w:proofErr w:type="gramEnd"/>
+      <w:r>
+        <w:rPr>
+          <w:sz w:val="28"/>
+          <w:szCs w:val="72"/>
+        </w:rPr>
+        <w:t xml:space="preserve"> exam as per his choice and see the details</w:t>
+      </w:r>
+      <w:r>
+        <w:rPr>
+          <w:sz w:val="28"/>
+          <w:szCs w:val="72"/>
+        </w:rPr>
+        <w:t>.</w:t>
+      </w:r>
+    </w:p>
+    <w:p>
+      <w:pPr>
+        <w:spacing w:after="0" w:line="240" w:lineRule="auto"/>
+        <w:ind w:left="720"/>
+        <w:rPr>
+          <w:sz w:val="28"/>
+          <w:szCs w:val="72"/>
+        </w:rPr>
+      </w:pPr>
+    </w:p>
+    <w:p>
+      <w:pPr>
+        <w:spacing w:after="0" w:line="240" w:lineRule="auto"/>
+        <w:ind w:left="720"/>
+        <w:rPr>
+          <w:sz w:val="28"/>
+          <w:szCs w:val="72"/>
+        </w:rPr>
+      </w:pPr>
+      <w:r>
+        <w:rPr>
+          <w:b/>
+          <w:sz w:val="28"/>
+          <w:szCs w:val="72"/>
+        </w:rPr>
+        <w:t>Login and Register</w:t>
+      </w:r>
+      <w:r>
+        <w:rPr>
+          <w:sz w:val="28"/>
+          <w:szCs w:val="72"/>
+        </w:rPr>
+        <w:t>: Online Examination</w:t>
+      </w:r>
+      <w:r>
+        <w:rPr>
+          <w:sz w:val="28"/>
+          <w:szCs w:val="72"/>
+        </w:rPr>
+        <w:t xml:space="preserve"> System also comes</w:t>
+      </w:r>
+      <w:r>
+        <w:rPr>
+          <w:sz w:val="28"/>
+          <w:szCs w:val="72"/>
+        </w:rPr>
+        <w:t xml:space="preserve"> with the students’ registration details page, where the student</w:t>
+      </w:r>
+      <w:r>
+        <w:rPr>
+          <w:sz w:val="28"/>
+          <w:szCs w:val="72"/>
+        </w:rPr>
+        <w:t xml:space="preserve"> can enter his details and register. </w:t>
+      </w:r>
+      <w:r>
+        <w:rPr>
+          <w:sz w:val="28"/>
+          <w:szCs w:val="72"/>
+        </w:rPr>
+        <w:t xml:space="preserve">He can also create a 'username' </w:t>
+      </w:r>
+      <w:r>
+        <w:rPr>
+          <w:sz w:val="28"/>
+          <w:szCs w:val="72"/>
+        </w:rPr>
+        <w:t>and 'password'. Moreover, he will also be able to modify his details later on.</w:t>
+      </w:r>
+    </w:p>
+    <w:p>
+      <w:pPr>
+        <w:spacing w:after="0" w:line="240" w:lineRule="auto"/>
+        <w:ind w:left="720"/>
+        <w:rPr>
+          <w:sz w:val="28"/>
+          <w:szCs w:val="72"/>
+        </w:rPr>
+      </w:pPr>
+    </w:p>
+    <w:p>
+      <w:pPr>
+        <w:spacing w:after="0" w:line="240" w:lineRule="auto"/>
+        <w:ind w:left="720"/>
+        <w:rPr>
+          <w:sz w:val="28"/>
+          <w:szCs w:val="72"/>
+        </w:rPr>
+      </w:pPr>
+      <w:r>
+        <w:rPr>
+          <w:b/>
+          <w:sz w:val="28"/>
+          <w:szCs w:val="72"/>
+        </w:rPr>
+        <w:t>Search Exams</w:t>
+      </w:r>
+      <w:r>
+        <w:rPr>
+          <w:sz w:val="28"/>
+          <w:szCs w:val="72"/>
+        </w:rPr>
+        <w:t>: The student can also search for the Exams</w:t>
+      </w:r>
+      <w:r>
+        <w:rPr>
+          <w:sz w:val="28"/>
+          <w:szCs w:val="72"/>
+        </w:rPr>
+        <w:t xml:space="preserve"> available and can</w:t>
+      </w:r>
+      <w:r>
+        <w:rPr>
+          <w:sz w:val="28"/>
+          <w:szCs w:val="72"/>
+        </w:rPr>
+        <w:t xml:space="preserve"> find the best Exam according to his choice and department</w:t>
+      </w:r>
+      <w:r>
+        <w:rPr>
+          <w:sz w:val="28"/>
+          <w:szCs w:val="72"/>
+        </w:rPr>
+        <w:t>.</w:t>
+      </w:r>
+    </w:p>
+    <w:p>
+      <w:pPr>
+        <w:spacing w:after="0" w:line="240" w:lineRule="auto"/>
+        <w:ind w:left="720"/>
+        <w:rPr>
+          <w:sz w:val="28"/>
+          <w:szCs w:val="72"/>
+        </w:rPr>
+      </w:pPr>
+    </w:p>
+    <w:p>
+      <w:pPr>
+        <w:spacing w:after="0" w:line="240" w:lineRule="auto"/>
+        <w:ind w:left="720"/>
+        <w:rPr>
+          <w:sz w:val="28"/>
+          <w:szCs w:val="72"/>
+        </w:rPr>
+      </w:pPr>
+      <w:r>
+        <w:rPr>
+          <w:b/>
+          <w:sz w:val="28"/>
+          <w:szCs w:val="72"/>
+        </w:rPr>
+        <w:t>Give Exam</w:t>
+      </w:r>
+      <w:r>
+        <w:rPr>
+          <w:sz w:val="28"/>
+          <w:szCs w:val="72"/>
+        </w:rPr>
+        <w:t>: The student can select a department and then see the different question with their question number and 4 possible options associated with that question, student can select any 1 option which he thinks that it might be correct.</w:t>
+      </w:r>
+    </w:p>
+    <w:p>
+      <w:pPr>
+        <w:spacing w:after="0" w:line="240" w:lineRule="auto"/>
+        <w:ind w:left="720"/>
+        <w:rPr>
+          <w:sz w:val="28"/>
+          <w:szCs w:val="72"/>
+        </w:rPr>
+      </w:pPr>
+    </w:p>
+    <w:p>
+      <w:pPr>
+        <w:spacing w:after="0" w:line="240" w:lineRule="auto"/>
+        <w:ind w:left="720"/>
+        <w:rPr>
+          <w:sz w:val="28"/>
+          <w:szCs w:val="28"/>
+        </w:rPr>
+      </w:pPr>
+      <w:r>
+        <w:rPr>
+          <w:b/>
+          <w:sz w:val="28"/>
+          <w:szCs w:val="28"/>
+        </w:rPr>
+        <w:t>See Result:</w:t>
+      </w:r>
+      <w:r>
+        <w:rPr>
+          <w:b/>
+          <w:sz w:val="28"/>
+          <w:szCs w:val="28"/>
+        </w:rPr>
+        <w:t xml:space="preserve"> </w:t>
+      </w:r>
+      <w:r>
+        <w:rPr>
+          <w:sz w:val="28"/>
+          <w:szCs w:val="28"/>
+        </w:rPr>
+        <w:t>After final done with the examination immediately students will be able to see their final score in that exam.</w:t>
+      </w:r>
+    </w:p>
+    <w:p>
+      <w:pPr>
+        <w:spacing w:after="0" w:line="240" w:lineRule="auto"/>
+        <w:rPr>
+          <w:sz w:val="28"/>
+          <w:szCs w:val="72"/>
+        </w:rPr>
+      </w:pPr>
+    </w:p>
+    <w:p>
+      <w:pPr>
+        <w:spacing w:after="0" w:line="240" w:lineRule="auto"/>
+        <w:ind w:left="720"/>
+        <w:rPr>
+          <w:sz w:val="28"/>
+          <w:szCs w:val="72"/>
+        </w:rPr>
+      </w:pPr>
+      <w:r>
+        <w:rPr>
+          <w:b/>
+          <w:sz w:val="28"/>
+          <w:szCs w:val="72"/>
+        </w:rPr>
+        <w:t>Exam</w:t>
+      </w:r>
+      <w:r>
+        <w:rPr>
+          <w:b/>
+          <w:sz w:val="28"/>
+          <w:szCs w:val="72"/>
+        </w:rPr>
+        <w:t xml:space="preserve"> Instructions</w:t>
+      </w:r>
+      <w:r>
+        <w:rPr>
+          <w:sz w:val="28"/>
+          <w:szCs w:val="72"/>
+        </w:rPr>
+        <w:t xml:space="preserve">: The website also provides instructions </w:t>
+      </w:r>
+      <w:r>
+        <w:rPr>
+          <w:sz w:val="28"/>
+          <w:szCs w:val="72"/>
+        </w:rPr>
+        <w:t xml:space="preserve">to the students on rules for the exams, and give help instructions in case is any student is not comfortable with online exams. </w:t>
+      </w:r>
+    </w:p>
+    <w:p>
+      <w:pPr>
+        <w:spacing w:after="0" w:line="240" w:lineRule="auto"/>
+        <w:ind w:left="720"/>
+        <w:rPr>
+          <w:sz w:val="28"/>
+          <w:szCs w:val="72"/>
+        </w:rPr>
+      </w:pPr>
+    </w:p>
+    <w:p>
+      <w:pPr>
+        <w:spacing w:after="0" w:line="240" w:lineRule="auto"/>
+        <w:ind w:left="720"/>
+        <w:rPr>
+          <w:sz w:val="28"/>
+          <w:szCs w:val="72"/>
+        </w:rPr>
+      </w:pPr>
+      <w:r>
+        <w:rPr>
+          <w:b/>
+          <w:sz w:val="28"/>
+          <w:szCs w:val="72"/>
+        </w:rPr>
+        <w:t>Finish exam</w:t>
+      </w:r>
+      <w:r>
+        <w:rPr>
+          <w:sz w:val="28"/>
+          <w:szCs w:val="72"/>
+        </w:rPr>
+        <w:t>: If user is done or want to finish exam in between the exam period</w:t>
+      </w:r>
+      <w:r>
+        <w:rPr>
+          <w:sz w:val="28"/>
+          <w:szCs w:val="72"/>
+        </w:rPr>
+        <w:t xml:space="preserve">, then </w:t>
+      </w:r>
+      <w:r>
+        <w:rPr>
+          <w:sz w:val="28"/>
+          <w:szCs w:val="72"/>
+        </w:rPr>
+        <w:t>he can click on finish button and quit and see the marks, but if he/she quit ones then he/she, further will not be  able proceed in that particular exam.</w:t>
+      </w:r>
+    </w:p>
+    <w:p/>
+    <w:p>
+      <w:pPr>
+        <w:spacing w:after="0" w:line="240" w:lineRule="auto"/>
+        <w:ind w:left="720"/>
+        <w:rPr>
+          <w:b/>
+          <w:sz w:val="28"/>
+          <w:szCs w:val="72"/>
+        </w:rPr>
+      </w:pPr>
+    </w:p>
+    <w:p>
+      <w:pPr>
+        <w:spacing w:after="0" w:line="240" w:lineRule="auto"/>
+        <w:ind w:left="720"/>
+        <w:rPr>
+          <w:b/>
+          <w:sz w:val="28"/>
+          <w:szCs w:val="72"/>
+        </w:rPr>
+      </w:pPr>
+    </w:p>
+    <w:p>
+      <w:pPr>
+        <w:spacing w:after="0" w:line="240" w:lineRule="auto"/>
+        <w:ind w:left="720"/>
+        <w:rPr>
+          <w:b/>
+          <w:sz w:val="28"/>
+          <w:szCs w:val="72"/>
+        </w:rPr>
+      </w:pPr>
+    </w:p>
+    <w:p>
+      <w:pPr>
+        <w:spacing w:after="0" w:line="240" w:lineRule="auto"/>
+        <w:ind w:left="720"/>
+        <w:rPr>
+          <w:b/>
+          <w:sz w:val="28"/>
+          <w:szCs w:val="72"/>
+        </w:rPr>
+      </w:pPr>
+      <w:r>
+        <w:rPr>
+          <w:b/>
+          <w:sz w:val="28"/>
+          <w:szCs w:val="72"/>
+        </w:rPr>
+        <w:lastRenderedPageBreak/>
+        <w:t>Examiners /admin Site:</w:t>
+      </w:r>
+    </w:p>
+    <w:p>
+      <w:pPr>
+        <w:spacing w:after="0" w:line="240" w:lineRule="auto"/>
+        <w:ind w:left="720"/>
+        <w:rPr>
+          <w:b/>
+          <w:sz w:val="28"/>
+          <w:szCs w:val="72"/>
+        </w:rPr>
+      </w:pPr>
+    </w:p>
+    <w:p>
+      <w:pPr>
+        <w:spacing w:after="0" w:line="240" w:lineRule="auto"/>
+        <w:ind w:firstLine="720"/>
+        <w:rPr>
+          <w:rFonts w:ascii="SimSun" w:eastAsia="SimSun" w:hAnsi="SimSun"/>
+          <w:sz w:val="28"/>
+          <w:szCs w:val="72"/>
+        </w:rPr>
+      </w:pPr>
       <w:bookmarkStart w:id="0" w:name="_GoBack"/>
       <w:bookmarkEnd w:id="0"/>
-    </w:p>
-    <w:p/>
-    <w:p/>
-    <w:p>
-      <w:pPr>
-        <w:spacing w:after="0" w:line="240" w:lineRule="auto"/>
-        <w:ind w:left="720"/>
-        <w:rPr>
-          <w:sz w:val="28"/>
-          <w:szCs w:val="72"/>
-        </w:rPr>
-      </w:pPr>
-      <w:r>
-        <w:rPr>
-          <w:b/>
-          <w:sz w:val="28"/>
-          <w:szCs w:val="72"/>
-        </w:rPr>
-        <w:t>Home Page</w:t>
-      </w:r>
-      <w:r>
-        <w:rPr>
-          <w:sz w:val="28"/>
-          <w:szCs w:val="72"/>
-        </w:rPr>
-        <w:t>: L</w:t>
-      </w:r>
-      <w:r>
-        <w:rPr>
-          <w:sz w:val="28"/>
-          <w:szCs w:val="72"/>
-        </w:rPr>
-        <w:t>ike all</w:t>
-      </w:r>
-      <w:r>
-        <w:rPr>
-          <w:sz w:val="28"/>
-          <w:szCs w:val="72"/>
-        </w:rPr>
-        <w:t xml:space="preserve"> websites available onlin</w:t>
-      </w:r>
-      <w:r>
-        <w:rPr>
-          <w:sz w:val="28"/>
-          <w:szCs w:val="72"/>
-        </w:rPr>
-        <w:t xml:space="preserve">e, the user can access the user </w:t>
-      </w:r>
-      <w:r>
-        <w:rPr>
-          <w:sz w:val="28"/>
-          <w:szCs w:val="72"/>
-        </w:rPr>
-        <w:t>home page of the Flight Booking System website, after he log</w:t>
-      </w:r>
-      <w:r>
-        <w:rPr>
-          <w:sz w:val="28"/>
-          <w:szCs w:val="72"/>
-        </w:rPr>
-        <w:t xml:space="preserve">s into the system. Here, if he is a student then he can search for exams and he can select </w:t>
-      </w:r>
-      <w:proofErr w:type="spellStart"/>
-      <w:proofErr w:type="gramStart"/>
-      <w:r>
-        <w:rPr>
-          <w:sz w:val="28"/>
-          <w:szCs w:val="72"/>
-        </w:rPr>
-        <w:t>a</w:t>
-      </w:r>
-      <w:proofErr w:type="spellEnd"/>
-      <w:proofErr w:type="gramEnd"/>
-      <w:r>
-        <w:rPr>
-          <w:sz w:val="28"/>
-          <w:szCs w:val="72"/>
-        </w:rPr>
-        <w:t xml:space="preserve"> exam as per his choice and see the details</w:t>
-      </w:r>
-      <w:r>
-        <w:rPr>
-          <w:sz w:val="28"/>
-          <w:szCs w:val="72"/>
-        </w:rPr>
-        <w:t>.</w:t>
-      </w:r>
-    </w:p>
-    <w:p>
-      <w:pPr>
-        <w:spacing w:after="0" w:line="240" w:lineRule="auto"/>
-        <w:ind w:left="720"/>
-        <w:rPr>
-          <w:sz w:val="28"/>
-          <w:szCs w:val="72"/>
-        </w:rPr>
-      </w:pPr>
-    </w:p>
-    <w:p>
-      <w:pPr>
-        <w:spacing w:after="0" w:line="240" w:lineRule="auto"/>
-        <w:ind w:left="720"/>
-        <w:rPr>
-          <w:sz w:val="28"/>
-          <w:szCs w:val="72"/>
-        </w:rPr>
-      </w:pPr>
-      <w:r>
-        <w:rPr>
-          <w:b/>
-          <w:sz w:val="28"/>
-          <w:szCs w:val="72"/>
-        </w:rPr>
-        <w:t>Login and Register</w:t>
-      </w:r>
-      <w:r>
-        <w:rPr>
-          <w:sz w:val="28"/>
-          <w:szCs w:val="72"/>
-        </w:rPr>
-        <w:t>: Online Examination</w:t>
-      </w:r>
-      <w:r>
-        <w:rPr>
-          <w:sz w:val="28"/>
-          <w:szCs w:val="72"/>
-        </w:rPr>
-        <w:t xml:space="preserve"> System also comes</w:t>
-      </w:r>
-      <w:r>
-        <w:rPr>
-          <w:sz w:val="28"/>
-          <w:szCs w:val="72"/>
-        </w:rPr>
-        <w:t xml:space="preserve"> with the students’ registration details page, where the student</w:t>
-      </w:r>
-      <w:r>
-        <w:rPr>
-          <w:sz w:val="28"/>
-          <w:szCs w:val="72"/>
-        </w:rPr>
-        <w:t xml:space="preserve"> can enter his details and register. </w:t>
-      </w:r>
-      <w:r>
-        <w:rPr>
-          <w:sz w:val="28"/>
-          <w:szCs w:val="72"/>
-        </w:rPr>
-        <w:t xml:space="preserve">He can also create a 'username' </w:t>
-      </w:r>
-      <w:r>
-        <w:rPr>
-          <w:sz w:val="28"/>
-          <w:szCs w:val="72"/>
-        </w:rPr>
-        <w:t>and 'password'. Moreover, he will also be able to modify his details later on.</w:t>
-      </w:r>
-    </w:p>
-    <w:p>
-      <w:pPr>
-        <w:spacing w:after="0" w:line="240" w:lineRule="auto"/>
-        <w:ind w:left="720"/>
-        <w:rPr>
-          <w:sz w:val="28"/>
-          <w:szCs w:val="72"/>
-        </w:rPr>
-      </w:pPr>
-    </w:p>
-    <w:p>
-      <w:pPr>
-        <w:spacing w:after="0" w:line="240" w:lineRule="auto"/>
-        <w:ind w:left="720"/>
-        <w:rPr>
-          <w:sz w:val="28"/>
-          <w:szCs w:val="72"/>
-        </w:rPr>
-      </w:pPr>
-      <w:r>
-        <w:rPr>
-          <w:b/>
-          <w:sz w:val="28"/>
-          <w:szCs w:val="72"/>
-        </w:rPr>
-        <w:t>Search Exams</w:t>
-      </w:r>
-      <w:r>
-        <w:rPr>
-          <w:sz w:val="28"/>
-          <w:szCs w:val="72"/>
-        </w:rPr>
-        <w:t>: The student can also search for the Exams</w:t>
-      </w:r>
-      <w:r>
-        <w:rPr>
-          <w:sz w:val="28"/>
-          <w:szCs w:val="72"/>
-        </w:rPr>
-        <w:t xml:space="preserve"> available and can</w:t>
-      </w:r>
-      <w:r>
-        <w:rPr>
-          <w:sz w:val="28"/>
-          <w:szCs w:val="72"/>
-        </w:rPr>
-        <w:t xml:space="preserve"> find the best Exam according to his choice and department</w:t>
-      </w:r>
-      <w:r>
-        <w:rPr>
-          <w:sz w:val="28"/>
-          <w:szCs w:val="72"/>
-        </w:rPr>
-        <w:t>.</w:t>
-      </w:r>
-    </w:p>
-    <w:p>
-      <w:pPr>
-        <w:spacing w:after="0" w:line="240" w:lineRule="auto"/>
-        <w:ind w:left="720"/>
-        <w:rPr>
-          <w:sz w:val="28"/>
-          <w:szCs w:val="72"/>
-        </w:rPr>
-      </w:pPr>
-    </w:p>
-    <w:p>
-      <w:pPr>
-        <w:spacing w:after="0" w:line="240" w:lineRule="auto"/>
-        <w:ind w:left="720"/>
-        <w:rPr>
-          <w:sz w:val="28"/>
-          <w:szCs w:val="72"/>
-        </w:rPr>
-      </w:pPr>
-      <w:r>
-        <w:rPr>
-          <w:b/>
-          <w:sz w:val="28"/>
-          <w:szCs w:val="72"/>
-        </w:rPr>
-        <w:t>Give Exam</w:t>
-      </w:r>
-      <w:r>
-        <w:rPr>
-          <w:sz w:val="28"/>
-          <w:szCs w:val="72"/>
-        </w:rPr>
-        <w:t>: The student can select a department and then see the different question with their question number and 4 possible options associated with that question, student can select any 1 option which he thinks that it might be correct.</w:t>
-      </w:r>
-    </w:p>
-    <w:p>
-      <w:pPr>
-        <w:spacing w:after="0" w:line="240" w:lineRule="auto"/>
-        <w:ind w:left="720"/>
-        <w:rPr>
-          <w:sz w:val="28"/>
-          <w:szCs w:val="72"/>
-        </w:rPr>
-      </w:pPr>
-    </w:p>
-    <w:p>
-      <w:pPr>
-        <w:spacing w:after="0" w:line="240" w:lineRule="auto"/>
-        <w:ind w:left="720"/>
-        <w:rPr>
-          <w:sz w:val="28"/>
-          <w:szCs w:val="28"/>
-        </w:rPr>
-      </w:pPr>
-      <w:r>
-        <w:rPr>
-          <w:b/>
-          <w:sz w:val="28"/>
-          <w:szCs w:val="28"/>
-        </w:rPr>
-        <w:t>See Result:</w:t>
-      </w:r>
-      <w:r>
-        <w:rPr>
-          <w:b/>
-          <w:sz w:val="28"/>
-          <w:szCs w:val="28"/>
-        </w:rPr>
-        <w:t xml:space="preserve"> </w:t>
-      </w:r>
-      <w:r>
-        <w:rPr>
-          <w:sz w:val="28"/>
-          <w:szCs w:val="28"/>
-        </w:rPr>
-        <w:t>After final done with the examination immediately students will be able to see their final score in that exam.</w:t>
-      </w:r>
-    </w:p>
-    <w:p>
-      <w:pPr>
-        <w:spacing w:after="0" w:line="240" w:lineRule="auto"/>
-        <w:rPr>
-          <w:sz w:val="28"/>
-          <w:szCs w:val="72"/>
-        </w:rPr>
-      </w:pPr>
-    </w:p>
-    <w:p>
-      <w:pPr>
-        <w:spacing w:after="0" w:line="240" w:lineRule="auto"/>
-        <w:ind w:left="720"/>
-        <w:rPr>
-          <w:sz w:val="28"/>
-          <w:szCs w:val="72"/>
-        </w:rPr>
-      </w:pPr>
-      <w:r>
-        <w:rPr>
-          <w:b/>
-          <w:sz w:val="28"/>
-          <w:szCs w:val="72"/>
-        </w:rPr>
-        <w:t>Exam</w:t>
-      </w:r>
-      <w:r>
-        <w:rPr>
-          <w:b/>
-          <w:sz w:val="28"/>
-          <w:szCs w:val="72"/>
-        </w:rPr>
-        <w:t xml:space="preserve"> Instructions</w:t>
-      </w:r>
-      <w:r>
-        <w:rPr>
-          <w:sz w:val="28"/>
-          <w:szCs w:val="72"/>
-        </w:rPr>
-        <w:t xml:space="preserve">: The website also provides instructions </w:t>
-      </w:r>
-      <w:r>
-        <w:rPr>
-          <w:sz w:val="28"/>
-          <w:szCs w:val="72"/>
-        </w:rPr>
-        <w:t xml:space="preserve">to the students on rules for the exams, and give help instructions in case is any student is not comfortable with online exams. </w:t>
-      </w:r>
-    </w:p>
-    <w:p>
-      <w:pPr>
-        <w:spacing w:after="0" w:line="240" w:lineRule="auto"/>
-        <w:ind w:left="720"/>
-        <w:rPr>
-          <w:sz w:val="28"/>
-          <w:szCs w:val="72"/>
-        </w:rPr>
-      </w:pPr>
-    </w:p>
-    <w:p>
-      <w:pPr>
-        <w:spacing w:after="0" w:line="240" w:lineRule="auto"/>
-        <w:ind w:left="720"/>
-        <w:rPr>
-          <w:sz w:val="28"/>
-          <w:szCs w:val="72"/>
-        </w:rPr>
-      </w:pPr>
-      <w:r>
-        <w:rPr>
-          <w:b/>
-          <w:sz w:val="28"/>
-          <w:szCs w:val="72"/>
-        </w:rPr>
-        <w:t>Finish exam</w:t>
-      </w:r>
-      <w:r>
-        <w:rPr>
-          <w:sz w:val="28"/>
-          <w:szCs w:val="72"/>
-        </w:rPr>
-        <w:t>: If user is done or want to finish exam in between the exam period</w:t>
-      </w:r>
-      <w:r>
-        <w:rPr>
-          <w:sz w:val="28"/>
-          <w:szCs w:val="72"/>
-        </w:rPr>
-        <w:t xml:space="preserve">, then </w:t>
-      </w:r>
-      <w:r>
-        <w:rPr>
-          <w:sz w:val="28"/>
-          <w:szCs w:val="72"/>
-        </w:rPr>
-        <w:t>he can click on finish button and quit and see the marks, but if he/she quit ones then he/she, further will not be  able proceed in that particular exam.</w:t>
-      </w:r>
-    </w:p>
-    <w:p/>
-    <w:p>
-      <w:pPr>
-        <w:spacing w:after="0" w:line="240" w:lineRule="auto"/>
-        <w:ind w:left="720"/>
-        <w:rPr>
-          <w:b/>
-          <w:sz w:val="28"/>
-          <w:szCs w:val="72"/>
-        </w:rPr>
-      </w:pPr>
-      <w:r>
-        <w:rPr>
-          <w:b/>
-          <w:sz w:val="28"/>
-          <w:szCs w:val="72"/>
-        </w:rPr>
-        <w:t>Examiners /admin Site:</w:t>
-      </w:r>
-    </w:p>
-    <w:p>
-      <w:pPr>
-        <w:spacing w:after="0" w:line="240" w:lineRule="auto"/>
-        <w:ind w:left="720"/>
-        <w:rPr>
-          <w:b/>
-          <w:sz w:val="28"/>
-          <w:szCs w:val="72"/>
-        </w:rPr>
-      </w:pPr>
-    </w:p>
-    <w:p>
-      <w:pPr>
-        <w:spacing w:after="0" w:line="240" w:lineRule="auto"/>
-        <w:ind w:firstLine="720"/>
-        <w:rPr>
-          <w:rFonts w:ascii="SimSun" w:eastAsia="SimSun" w:hAnsi="SimSun"/>
-          <w:sz w:val="28"/>
-          <w:szCs w:val="72"/>
-        </w:rPr>
-      </w:pPr>
-      <w:r>
-        <w:rPr>
-          <w:rFonts w:ascii="SimSun" w:eastAsia="SimSun" w:hAnsi="SimSun"/>
-          <w:sz w:val="28"/>
-          <w:szCs w:val="72"/>
-        </w:rPr>
-        <w:t>Fig. 2 Use case – Admin site</w:t>
-      </w:r>
     </w:p>
     <w:p>
       <w:pPr>
@@ -1819,7 +1832,14 @@
           <w:sz w:val="28"/>
           <w:szCs w:val="72"/>
         </w:rPr>
-        <w:t>Flight Booking System consists of two types of users – Customer and Admin. Both uses graphical user interface. They can excess the application with different privileges given above in the feature and use cases.</w:t>
+        <w:t xml:space="preserve">Online Examination </w:t>
+      </w:r>
+      <w:r>
+        <w:rPr>
+          <w:sz w:val="28"/>
+          <w:szCs w:val="72"/>
+        </w:rPr>
+        <w:t>System consists of two types of users – Customer and Admin. Both uses graphical user interface. They can excess the application with different privileges given above in the feature and use cases.</w:t>
       </w:r>
     </w:p>
     <w:p>
@@ -1898,14 +1918,93 @@
           <w:sz w:val="28"/>
           <w:szCs w:val="72"/>
         </w:rPr>
-        <w:t>The Product is designed in web based application through JSP, in windows. It will use MySQL for database. It will include HTML, java and JavaScript etc.</w:t>
-      </w:r>
-    </w:p>
-    <w:p>
-      <w:pPr>
-        <w:spacing w:after="0" w:line="240" w:lineRule="auto"/>
-        <w:rPr>
-          <w:sz w:val="28"/>
+        <w:t xml:space="preserve">The Product is designed in web based application through JSP, in windows. </w:t>
+      </w:r>
+    </w:p>
+    <w:p>
+      <w:pPr>
+        <w:spacing w:after="0" w:line="240" w:lineRule="auto"/>
+        <w:rPr>
+          <w:sz w:val="28"/>
+          <w:szCs w:val="72"/>
+        </w:rPr>
+      </w:pPr>
+    </w:p>
+    <w:p>
+      <w:pPr>
+        <w:spacing w:after="0" w:line="240" w:lineRule="auto"/>
+        <w:rPr>
+          <w:sz w:val="28"/>
+          <w:szCs w:val="72"/>
+        </w:rPr>
+      </w:pPr>
+      <w:r>
+        <w:rPr>
+          <w:sz w:val="28"/>
+          <w:szCs w:val="72"/>
+        </w:rPr>
+        <w:t>It will use MySQL for</w:t>
+      </w:r>
+      <w:r>
+        <w:rPr>
+          <w:sz w:val="28"/>
+          <w:szCs w:val="72"/>
+        </w:rPr>
+        <w:t xml:space="preserve"> database.</w:t>
+      </w:r>
+      <w:r>
+        <w:rPr>
+          <w:sz w:val="28"/>
+          <w:szCs w:val="72"/>
+        </w:rPr>
+        <w:t xml:space="preserve"> </w:t>
+      </w:r>
+      <w:r>
+        <w:rPr>
+          <w:sz w:val="28"/>
+          <w:szCs w:val="72"/>
+        </w:rPr>
+        <w:t xml:space="preserve">It will include HTML, and JavaScript </w:t>
+      </w:r>
+      <w:proofErr w:type="spellStart"/>
+      <w:r>
+        <w:rPr>
+          <w:sz w:val="28"/>
+          <w:szCs w:val="72"/>
+        </w:rPr>
+        <w:t>etc</w:t>
+      </w:r>
+      <w:proofErr w:type="spellEnd"/>
+      <w:r>
+        <w:rPr>
+          <w:sz w:val="28"/>
+          <w:szCs w:val="72"/>
+        </w:rPr>
+        <w:t xml:space="preserve"> for frontend</w:t>
+      </w:r>
+      <w:r>
+        <w:rPr>
+          <w:sz w:val="28"/>
+          <w:szCs w:val="72"/>
+        </w:rPr>
+        <w:t>.</w:t>
+      </w:r>
+    </w:p>
+    <w:p>
+      <w:pPr>
+        <w:spacing w:after="0" w:line="240" w:lineRule="auto"/>
+        <w:rPr>
+          <w:sz w:val="28"/>
+          <w:szCs w:val="72"/>
+        </w:rPr>
+      </w:pPr>
+    </w:p>
+    <w:p>
+      <w:pPr>
+        <w:spacing w:after="0" w:line="240" w:lineRule="auto"/>
+        <w:rPr>
+          <w:b/>
+          <w:sz w:val="32"/>
           <w:szCs w:val="72"/>
         </w:rPr>
       </w:pPr>
@@ -2627,17 +2726,445 @@
     </w:p>
     <w:p>
       <w:pPr>
+        <w:pStyle w:val="ListParagraph"/>
         <w:autoSpaceDE w:val="0"/>
         <w:autoSpaceDN w:val="0"/>
         <w:adjustRightInd w:val="0"/>
         <w:spacing w:after="0" w:line="240" w:lineRule="auto"/>
-        <w:rPr>
-          <w:rFonts w:cs="Times-Roman"/>
-          <w:b/>
-          <w:sz w:val="28"/>
-          <w:szCs w:val="24"/>
-        </w:rPr>
-      </w:pPr>
+        <w:ind w:left="1440"/>
+        <w:rPr>
+          <w:rFonts w:cs="Times-Roman"/>
+          <w:b/>
+          <w:sz w:val="28"/>
+          <w:szCs w:val="24"/>
+        </w:rPr>
+      </w:pPr>
+    </w:p>
+    <w:p>
+      <w:pPr>
+        <w:pStyle w:val="ListParagraph"/>
+        <w:autoSpaceDE w:val="0"/>
+        <w:autoSpaceDN w:val="0"/>
+        <w:adjustRightInd w:val="0"/>
+        <w:spacing w:after="0" w:line="240" w:lineRule="auto"/>
+        <w:ind w:left="1440"/>
+        <w:rPr>
+          <w:rFonts w:cs="Times-Roman"/>
+          <w:b/>
+          <w:sz w:val="28"/>
+          <w:szCs w:val="24"/>
+        </w:rPr>
+      </w:pPr>
+    </w:p>
+    <w:p>
+      <w:pPr>
+        <w:autoSpaceDE w:val="0"/>
+        <w:autoSpaceDN w:val="0"/>
+        <w:adjustRightInd w:val="0"/>
+        <w:spacing w:after="0" w:line="240" w:lineRule="auto"/>
+        <w:rPr>
+          <w:rFonts w:cs="Times-Roman"/>
+          <w:b/>
+          <w:sz w:val="28"/>
+          <w:szCs w:val="24"/>
+        </w:rPr>
+      </w:pPr>
+      <w:r>
+        <w:rPr>
+          <w:rFonts w:cs="Times-Roman"/>
+          <w:b/>
+          <w:sz w:val="28"/>
+          <w:szCs w:val="24"/>
+        </w:rPr>
+        <w:t>Technologies used-</w:t>
+      </w:r>
+    </w:p>
+    <w:p>
+      <w:pPr>
+        <w:autoSpaceDE w:val="0"/>
+        <w:autoSpaceDN w:val="0"/>
+        <w:adjustRightInd w:val="0"/>
+        <w:spacing w:after="0" w:line="240" w:lineRule="auto"/>
+        <w:rPr>
+          <w:rFonts w:cs="Times-Roman"/>
+          <w:b/>
+          <w:sz w:val="28"/>
+          <w:szCs w:val="24"/>
+        </w:rPr>
+      </w:pPr>
+    </w:p>
+    <w:p>
+      <w:pPr>
+        <w:autoSpaceDE w:val="0"/>
+        <w:autoSpaceDN w:val="0"/>
+        <w:adjustRightInd w:val="0"/>
+        <w:spacing w:after="0" w:line="240" w:lineRule="auto"/>
+        <w:rPr>
+          <w:rFonts w:cs="Times-Roman"/>
+          <w:b/>
+          <w:sz w:val="28"/>
+          <w:szCs w:val="24"/>
+        </w:rPr>
+      </w:pPr>
+      <w:r>
+        <w:rPr>
+          <w:rFonts w:cs="Times-Roman"/>
+          <w:b/>
+          <w:sz w:val="28"/>
+          <w:szCs w:val="24"/>
+        </w:rPr>
+        <w:t>Front end-</w:t>
+      </w:r>
+    </w:p>
+    <w:p>
+      <w:pPr>
+        <w:autoSpaceDE w:val="0"/>
+        <w:autoSpaceDN w:val="0"/>
+        <w:adjustRightInd w:val="0"/>
+        <w:spacing w:after="0" w:line="240" w:lineRule="auto"/>
+        <w:rPr>
+          <w:rFonts w:cs="Times-Roman"/>
+          <w:sz w:val="28"/>
+          <w:szCs w:val="24"/>
+        </w:rPr>
+      </w:pPr>
+      <w:r>
+        <w:rPr>
+          <w:rFonts w:cs="Times-Roman"/>
+          <w:b/>
+          <w:sz w:val="28"/>
+          <w:szCs w:val="24"/>
+        </w:rPr>
+        <w:tab/>
+      </w:r>
+      <w:r>
+        <w:rPr>
+          <w:rFonts w:cs="Times-Roman"/>
+          <w:sz w:val="28"/>
+          <w:szCs w:val="24"/>
+        </w:rPr>
+        <w:t>HTML5</w:t>
+      </w:r>
+    </w:p>
+    <w:p>
+      <w:pPr>
+        <w:autoSpaceDE w:val="0"/>
+        <w:autoSpaceDN w:val="0"/>
+        <w:adjustRightInd w:val="0"/>
+        <w:spacing w:after="0" w:line="240" w:lineRule="auto"/>
+        <w:rPr>
+          <w:rFonts w:cs="Times-Roman"/>
+          <w:sz w:val="28"/>
+          <w:szCs w:val="24"/>
+        </w:rPr>
+      </w:pPr>
+      <w:r>
+        <w:rPr>
+          <w:rFonts w:cs="Times-Roman"/>
+          <w:sz w:val="28"/>
+          <w:szCs w:val="24"/>
+        </w:rPr>
+        <w:lastRenderedPageBreak/>
+        <w:tab/>
+        <w:t>CSS</w:t>
+      </w:r>
+    </w:p>
+    <w:p>
+      <w:pPr>
+        <w:autoSpaceDE w:val="0"/>
+        <w:autoSpaceDN w:val="0"/>
+        <w:adjustRightInd w:val="0"/>
+        <w:spacing w:after="0" w:line="240" w:lineRule="auto"/>
+        <w:rPr>
+          <w:rFonts w:cs="Times-Roman"/>
+          <w:sz w:val="28"/>
+          <w:szCs w:val="24"/>
+        </w:rPr>
+      </w:pPr>
+      <w:r>
+        <w:rPr>
+          <w:rFonts w:cs="Times-Roman"/>
+          <w:sz w:val="28"/>
+          <w:szCs w:val="24"/>
+        </w:rPr>
+        <w:tab/>
+        <w:t>JAVASCRIPT</w:t>
+      </w:r>
+    </w:p>
+    <w:p>
+      <w:pPr>
+        <w:autoSpaceDE w:val="0"/>
+        <w:autoSpaceDN w:val="0"/>
+        <w:adjustRightInd w:val="0"/>
+        <w:spacing w:after="0" w:line="240" w:lineRule="auto"/>
+        <w:rPr>
+          <w:rFonts w:cs="Times-Roman"/>
+          <w:sz w:val="28"/>
+          <w:szCs w:val="24"/>
+        </w:rPr>
+      </w:pPr>
+      <w:r>
+        <w:rPr>
+          <w:rFonts w:cs="Times-Roman"/>
+          <w:sz w:val="28"/>
+          <w:szCs w:val="24"/>
+        </w:rPr>
+        <w:tab/>
+        <w:t>BOOTSTRAP</w:t>
+      </w:r>
+    </w:p>
+    <w:p>
+      <w:pPr>
+        <w:autoSpaceDE w:val="0"/>
+        <w:autoSpaceDN w:val="0"/>
+        <w:adjustRightInd w:val="0"/>
+        <w:spacing w:after="0" w:line="240" w:lineRule="auto"/>
+        <w:rPr>
+          <w:rFonts w:cs="Times-Roman"/>
+          <w:b/>
+          <w:sz w:val="28"/>
+          <w:szCs w:val="24"/>
+        </w:rPr>
+      </w:pPr>
+    </w:p>
+    <w:p>
+      <w:pPr>
+        <w:autoSpaceDE w:val="0"/>
+        <w:autoSpaceDN w:val="0"/>
+        <w:adjustRightInd w:val="0"/>
+        <w:spacing w:after="0" w:line="240" w:lineRule="auto"/>
+        <w:rPr>
+          <w:rFonts w:cs="Times-Roman"/>
+          <w:b/>
+          <w:sz w:val="28"/>
+          <w:szCs w:val="24"/>
+        </w:rPr>
+      </w:pPr>
+      <w:r>
+        <w:rPr>
+          <w:rFonts w:cs="Times-Roman"/>
+          <w:b/>
+          <w:sz w:val="28"/>
+          <w:szCs w:val="24"/>
+        </w:rPr>
+        <w:t>Back End-</w:t>
+      </w:r>
+    </w:p>
+    <w:p>
+      <w:pPr>
+        <w:autoSpaceDE w:val="0"/>
+        <w:autoSpaceDN w:val="0"/>
+        <w:adjustRightInd w:val="0"/>
+        <w:spacing w:after="0" w:line="240" w:lineRule="auto"/>
+        <w:rPr>
+          <w:rFonts w:cs="Times-Roman"/>
+          <w:sz w:val="28"/>
+          <w:szCs w:val="24"/>
+        </w:rPr>
+      </w:pPr>
+      <w:r>
+        <w:rPr>
+          <w:rFonts w:cs="Times-Roman"/>
+          <w:b/>
+          <w:sz w:val="28"/>
+          <w:szCs w:val="24"/>
+        </w:rPr>
+        <w:tab/>
+      </w:r>
+      <w:r>
+        <w:rPr>
+          <w:rFonts w:cs="Times-Roman"/>
+          <w:sz w:val="28"/>
+          <w:szCs w:val="24"/>
+        </w:rPr>
+        <w:t>MySQL</w:t>
+      </w:r>
+    </w:p>
+    <w:p>
+      <w:pPr>
+        <w:autoSpaceDE w:val="0"/>
+        <w:autoSpaceDN w:val="0"/>
+        <w:adjustRightInd w:val="0"/>
+        <w:spacing w:after="0" w:line="240" w:lineRule="auto"/>
+        <w:rPr>
+          <w:rFonts w:cs="Times-Roman"/>
+          <w:sz w:val="28"/>
+          <w:szCs w:val="24"/>
+        </w:rPr>
+      </w:pPr>
+      <w:r>
+        <w:rPr>
+          <w:rFonts w:cs="Times-Roman"/>
+          <w:sz w:val="28"/>
+          <w:szCs w:val="24"/>
+        </w:rPr>
+        <w:tab/>
+        <w:t>JDBC</w:t>
+      </w:r>
+    </w:p>
+    <w:p>
+      <w:pPr>
+        <w:autoSpaceDE w:val="0"/>
+        <w:autoSpaceDN w:val="0"/>
+        <w:adjustRightInd w:val="0"/>
+        <w:spacing w:after="0" w:line="240" w:lineRule="auto"/>
+        <w:rPr>
+          <w:rFonts w:cs="Times-Roman"/>
+          <w:sz w:val="28"/>
+          <w:szCs w:val="24"/>
+        </w:rPr>
+      </w:pPr>
+    </w:p>
+    <w:p>
+      <w:pPr>
+        <w:autoSpaceDE w:val="0"/>
+        <w:autoSpaceDN w:val="0"/>
+        <w:adjustRightInd w:val="0"/>
+        <w:spacing w:after="0" w:line="240" w:lineRule="auto"/>
+        <w:rPr>
+          <w:rFonts w:cs="Times-Roman"/>
+          <w:b/>
+          <w:sz w:val="28"/>
+          <w:szCs w:val="24"/>
+        </w:rPr>
+      </w:pPr>
+      <w:r>
+        <w:rPr>
+          <w:rFonts w:cs="Times-Roman"/>
+          <w:b/>
+          <w:sz w:val="28"/>
+          <w:szCs w:val="24"/>
+        </w:rPr>
+        <w:t>Software-</w:t>
+      </w:r>
+    </w:p>
+    <w:p>
+      <w:pPr>
+        <w:autoSpaceDE w:val="0"/>
+        <w:autoSpaceDN w:val="0"/>
+        <w:adjustRightInd w:val="0"/>
+        <w:spacing w:after="0" w:line="240" w:lineRule="auto"/>
+        <w:rPr>
+          <w:rFonts w:cs="Times-Roman"/>
+          <w:sz w:val="28"/>
+          <w:szCs w:val="24"/>
+        </w:rPr>
+      </w:pPr>
+      <w:r>
+        <w:rPr>
+          <w:rFonts w:cs="Times-Roman"/>
+          <w:b/>
+          <w:sz w:val="28"/>
+          <w:szCs w:val="24"/>
+        </w:rPr>
+        <w:tab/>
+      </w:r>
+      <w:r>
+        <w:rPr>
+          <w:rFonts w:cs="Times-Roman"/>
+          <w:sz w:val="28"/>
+          <w:szCs w:val="24"/>
+        </w:rPr>
+        <w:t>IDE- Eclipse</w:t>
+      </w:r>
+    </w:p>
+    <w:p>
+      <w:pPr>
+        <w:autoSpaceDE w:val="0"/>
+        <w:autoSpaceDN w:val="0"/>
+        <w:adjustRightInd w:val="0"/>
+        <w:spacing w:after="0" w:line="240" w:lineRule="auto"/>
+        <w:rPr>
+          <w:rFonts w:cs="Times-Roman"/>
+          <w:sz w:val="28"/>
+          <w:szCs w:val="24"/>
+        </w:rPr>
+      </w:pPr>
+      <w:r>
+        <w:rPr>
+          <w:rFonts w:cs="Times-Roman"/>
+          <w:sz w:val="28"/>
+          <w:szCs w:val="24"/>
+        </w:rPr>
+        <w:tab/>
+        <w:t>Server- Apache Tomcat 8.0</w:t>
+      </w:r>
+    </w:p>
+    <w:p>
+      <w:pPr>
+        <w:autoSpaceDE w:val="0"/>
+        <w:autoSpaceDN w:val="0"/>
+        <w:adjustRightInd w:val="0"/>
+        <w:spacing w:after="0" w:line="240" w:lineRule="auto"/>
+        <w:rPr>
+          <w:rFonts w:cs="Times-Roman"/>
+          <w:b/>
+          <w:sz w:val="28"/>
+          <w:szCs w:val="24"/>
+        </w:rPr>
+      </w:pPr>
+    </w:p>
+    <w:p>
+      <w:pPr>
+        <w:spacing w:after="0"/>
+        <w:rPr>
+          <w:b/>
+          <w:sz w:val="32"/>
+          <w:szCs w:val="72"/>
+        </w:rPr>
+      </w:pPr>
+      <w:r>
+        <w:rPr>
+          <w:b/>
+          <w:sz w:val="32"/>
+          <w:szCs w:val="72"/>
+        </w:rPr>
+        <w:t>Tools used for modelling different diagrams:</w:t>
+      </w:r>
+    </w:p>
+    <w:p>
+      <w:pPr>
+        <w:pStyle w:val="ListParagraph"/>
+        <w:numPr>
+          <w:ilvl w:val="0"/>
+          <w:numId w:val="1"/>
+        </w:numPr>
+        <w:spacing w:after="0"/>
+        <w:rPr>
+          <w:sz w:val="28"/>
+          <w:szCs w:val="72"/>
+          <w:u w:val="single"/>
+        </w:rPr>
+      </w:pPr>
+      <w:r>
+        <w:rPr>
+          <w:sz w:val="28"/>
+          <w:szCs w:val="72"/>
+        </w:rPr>
+        <w:t>ArgoUML for use case diagram ,class diagram</w:t>
+      </w:r>
+    </w:p>
+    <w:p>
+      <w:pPr>
+        <w:pStyle w:val="ListParagraph"/>
+        <w:numPr>
+          <w:ilvl w:val="0"/>
+          <w:numId w:val="1"/>
+        </w:numPr>
+        <w:spacing w:after="0"/>
+        <w:rPr>
+          <w:sz w:val="28"/>
+          <w:szCs w:val="72"/>
+          <w:u w:val="single"/>
+        </w:rPr>
+      </w:pPr>
+      <w:r>
+        <w:rPr>
+          <w:sz w:val="28"/>
+          <w:szCs w:val="72"/>
+        </w:rPr>
+        <w:t xml:space="preserve">Visual paradigm for sequence, state, and activity diagrams and Data flow diagrams. </w:t>
+      </w:r>
     </w:p>
     <w:p>
       <w:pPr>

</xml_diff>